<commit_message>
about to change implementation of preferred days and stuff
</commit_message>
<xml_diff>
--- a/report.docx
+++ b/report.docx
@@ -302,6 +302,7 @@
           </w:rPr>
           <w:t>.</w:t>
         </w:r>
+        <w:proofErr w:type="spellStart"/>
         <w:r>
           <w:rPr>
             <w:rStyle w:val="-"/>
@@ -312,6 +313,7 @@
           </w:rPr>
           <w:t>upatras</w:t>
         </w:r>
+        <w:proofErr w:type="spellEnd"/>
         <w:r>
           <w:rPr>
             <w:rStyle w:val="-"/>
@@ -347,7 +349,43 @@
           <w:sz w:val="24"/>
           <w:szCs w:val="24"/>
         </w:rPr>
-        <w:t xml:space="preserve">Επιβλέποντες: Δασκαλάκη Σοφία, Βαλουξής Χρήστος, Πέππας Παύλος </w:t>
+        <w:t xml:space="preserve">Επιβλέποντες: Δασκαλάκη Σοφία, </w:t>
+      </w:r>
+      <w:proofErr w:type="spellStart"/>
+      <w:r>
+        <w:rPr>
+          <w:rFonts w:ascii="Calibri" w:hAnsi="Calibri" w:cs="Calibri"/>
+          <w:sz w:val="24"/>
+          <w:szCs w:val="24"/>
+        </w:rPr>
+        <w:t>Βαλουξής</w:t>
+      </w:r>
+      <w:proofErr w:type="spellEnd"/>
+      <w:r>
+        <w:rPr>
+          <w:rFonts w:ascii="Calibri" w:hAnsi="Calibri" w:cs="Calibri"/>
+          <w:sz w:val="24"/>
+          <w:szCs w:val="24"/>
+        </w:rPr>
+        <w:t xml:space="preserve"> Χρήστος, </w:t>
+      </w:r>
+      <w:proofErr w:type="spellStart"/>
+      <w:r>
+        <w:rPr>
+          <w:rFonts w:ascii="Calibri" w:hAnsi="Calibri" w:cs="Calibri"/>
+          <w:sz w:val="24"/>
+          <w:szCs w:val="24"/>
+        </w:rPr>
+        <w:t>Πέππας</w:t>
+      </w:r>
+      <w:proofErr w:type="spellEnd"/>
+      <w:r>
+        <w:rPr>
+          <w:rFonts w:ascii="Calibri" w:hAnsi="Calibri" w:cs="Calibri"/>
+          <w:sz w:val="24"/>
+          <w:szCs w:val="24"/>
+        </w:rPr>
+        <w:t xml:space="preserve"> Παύλος </w:t>
       </w:r>
     </w:p>
     <w:p>
@@ -528,7 +566,61 @@
           <w:sz w:val="24"/>
           <w:szCs w:val="24"/>
         </w:rPr>
-        <w:t>Μια μέθοδος για την μοντελοποίηση και επίλυση του προβλήματος αυτού είναι ο γραμμικός προγραμματισμός. Η διαδικασία αυτή, της μοντελοποίησης και επίλυσης αυτού του προβλήματος γραμμικού προγραμματισμού, θα περιγραφεί σε αυτήν την αναφορά.</w:t>
+        <w:t xml:space="preserve">Μια μέθοδος για την </w:t>
+      </w:r>
+      <w:proofErr w:type="spellStart"/>
+      <w:r>
+        <w:rPr>
+          <w:rFonts w:ascii="Calibri" w:hAnsi="Calibri" w:cs="Calibri"/>
+          <w:sz w:val="24"/>
+          <w:szCs w:val="24"/>
+        </w:rPr>
+        <w:t>μοντελοποίηση</w:t>
+      </w:r>
+      <w:proofErr w:type="spellEnd"/>
+      <w:r>
+        <w:rPr>
+          <w:rFonts w:ascii="Calibri" w:hAnsi="Calibri" w:cs="Calibri"/>
+          <w:sz w:val="24"/>
+          <w:szCs w:val="24"/>
+        </w:rPr>
+        <w:t xml:space="preserve"> και επίλυση του προβλήματος αυτού είναι ο γραμμικός προγραμματισμός. Η διαδικασία αυτή, της </w:t>
+      </w:r>
+      <w:proofErr w:type="spellStart"/>
+      <w:r>
+        <w:rPr>
+          <w:rFonts w:ascii="Calibri" w:hAnsi="Calibri" w:cs="Calibri"/>
+          <w:sz w:val="24"/>
+          <w:szCs w:val="24"/>
+        </w:rPr>
+        <w:t>μοντελοποίησης</w:t>
+      </w:r>
+      <w:proofErr w:type="spellEnd"/>
+      <w:r>
+        <w:rPr>
+          <w:rFonts w:ascii="Calibri" w:hAnsi="Calibri" w:cs="Calibri"/>
+          <w:sz w:val="24"/>
+          <w:szCs w:val="24"/>
+        </w:rPr>
+        <w:t xml:space="preserve"> και επίλυσης αυτού του προβλήματος γραμμικού προγραμματισμού, θα </w:t>
+      </w:r>
+      <w:proofErr w:type="spellStart"/>
+      <w:r>
+        <w:rPr>
+          <w:rFonts w:ascii="Calibri" w:hAnsi="Calibri" w:cs="Calibri"/>
+          <w:sz w:val="24"/>
+          <w:szCs w:val="24"/>
+        </w:rPr>
+        <w:t>περιγραφεί</w:t>
+      </w:r>
+      <w:proofErr w:type="spellEnd"/>
+      <w:r>
+        <w:rPr>
+          <w:rFonts w:ascii="Calibri" w:hAnsi="Calibri" w:cs="Calibri"/>
+          <w:sz w:val="24"/>
+          <w:szCs w:val="24"/>
+        </w:rPr>
+        <w:t xml:space="preserve"> σε αυτήν την αναφορά.</w:t>
       </w:r>
     </w:p>
     <w:p>
@@ -598,7 +690,25 @@
           <w:sz w:val="24"/>
           <w:szCs w:val="24"/>
         </w:rPr>
-        <w:t>Για να μοντελοποιηθεί αυτό το σύνθετο πρόβλημα θα πρέπει αρχικά να οριστεί με ακρίβεια και πληρότητα</w:t>
+        <w:t xml:space="preserve">Για να </w:t>
+      </w:r>
+      <w:proofErr w:type="spellStart"/>
+      <w:r>
+        <w:rPr>
+          <w:rFonts w:ascii="Calibri" w:hAnsi="Calibri" w:cs="Calibri"/>
+          <w:sz w:val="24"/>
+          <w:szCs w:val="24"/>
+        </w:rPr>
+        <w:t>μοντελοποιηθεί</w:t>
+      </w:r>
+      <w:proofErr w:type="spellEnd"/>
+      <w:r>
+        <w:rPr>
+          <w:rFonts w:ascii="Calibri" w:hAnsi="Calibri" w:cs="Calibri"/>
+          <w:sz w:val="24"/>
+          <w:szCs w:val="24"/>
+        </w:rPr>
+        <w:t xml:space="preserve"> αυτό το σύνθετο πρόβλημα θα πρέπει αρχικά να οριστεί με ακρίβεια και πληρότητα</w:t>
       </w:r>
       <w:r>
         <w:rPr>
@@ -679,7 +789,25 @@
           <w:sz w:val="24"/>
           <w:szCs w:val="24"/>
         </w:rPr>
-        <w:t xml:space="preserve">. Κάθε σχολείο αυτής της βαθμίδας έχει τρεις τάξης. Ενδέχεται, βέβαια η κάθε τάξη να έχει πάνω από ένα τμήμα, παρόλα αυτά, στην μοντελοποίηση μας αυτό επιλύεται απλά με την προσθήκη νέων τάξεων η οποίες απλά θα έχουν τις ίδιες απαιτήσεις (όσον αφορά την ύλη/ώρες ανά βδομάδα με κάθε καθηγητή). </w:t>
+        <w:t xml:space="preserve">. Κάθε σχολείο αυτής της βαθμίδας έχει τρεις τάξης. Ενδέχεται, βέβαια η κάθε τάξη να έχει πάνω από ένα τμήμα, παρόλα αυτά, στην </w:t>
+      </w:r>
+      <w:proofErr w:type="spellStart"/>
+      <w:r>
+        <w:rPr>
+          <w:rFonts w:ascii="Calibri" w:hAnsi="Calibri" w:cs="Calibri"/>
+          <w:sz w:val="24"/>
+          <w:szCs w:val="24"/>
+        </w:rPr>
+        <w:t>μοντελοποίηση</w:t>
+      </w:r>
+      <w:proofErr w:type="spellEnd"/>
+      <w:r>
+        <w:rPr>
+          <w:rFonts w:ascii="Calibri" w:hAnsi="Calibri" w:cs="Calibri"/>
+          <w:sz w:val="24"/>
+          <w:szCs w:val="24"/>
+        </w:rPr>
+        <w:t xml:space="preserve"> μας αυτό επιλύεται απλά με την προσθήκη νέων τάξεων η οποίες απλά θα έχουν τις ίδιες απαιτήσεις (όσον αφορά την ύλη/ώρες ανά βδομάδα με κάθε καθηγητή). </w:t>
       </w:r>
     </w:p>
     <w:p>
@@ -724,7 +852,25 @@
           <w:szCs w:val="24"/>
         </w:rPr>
         <w:lastRenderedPageBreak/>
-        <w:t>Πλήθος ωρών ανά ημέρα (5). Η συγκεκριμένη έχει αλλάξει πολλές φορές τις τελευταίες δεκαετίες και συχνά δεν είναι σταθερή μέσα σε μία βδομάδα (δηλαδή υπάρχουν περιπτώσεις όπου μία τάξη έχει 3 εξάωρα και 2 εφτάωρα μέσα σε μία βδομάδα). Αλλά για χάριν απλότητας και ευκολότερης επόπτευσης των εισόδων, των δεδομένων και της επίλυσης έχει επιλεχθεί η σταθερή διάρκεια μαθήματος ανά ημέρα των 5 ωρών (κάτι που εύκολα μπορούμε να αλλάξουμε, αφού στο πρόγραμμα είναι παραμετροποιήσιμο).</w:t>
+        <w:t xml:space="preserve">Πλήθος ωρών ανά ημέρα (5). Η συγκεκριμένη έχει αλλάξει πολλές φορές τις τελευταίες δεκαετίες και συχνά δεν είναι σταθερή μέσα σε μία βδομάδα (δηλαδή υπάρχουν περιπτώσεις όπου μία τάξη έχει 3 εξάωρα και 2 εφτάωρα μέσα σε μία βδομάδα). Αλλά για χάριν απλότητας και ευκολότερης επόπτευσης των εισόδων, των δεδομένων και της επίλυσης έχει επιλεχθεί η σταθερή διάρκεια μαθήματος ανά ημέρα των 5 ωρών (κάτι που εύκολα μπορούμε να αλλάξουμε, αφού στο πρόγραμμα είναι </w:t>
+      </w:r>
+      <w:proofErr w:type="spellStart"/>
+      <w:r>
+        <w:rPr>
+          <w:rFonts w:ascii="Calibri" w:hAnsi="Calibri" w:cs="Calibri"/>
+          <w:sz w:val="24"/>
+          <w:szCs w:val="24"/>
+        </w:rPr>
+        <w:t>παραμετροποιήσιμο</w:t>
+      </w:r>
+      <w:proofErr w:type="spellEnd"/>
+      <w:r>
+        <w:rPr>
+          <w:rFonts w:ascii="Calibri" w:hAnsi="Calibri" w:cs="Calibri"/>
+          <w:sz w:val="24"/>
+          <w:szCs w:val="24"/>
+        </w:rPr>
+        <w:t>).</w:t>
       </w:r>
     </w:p>
     <w:p>
@@ -1006,13 +1152,23 @@
           <w:szCs w:val="24"/>
         </w:rPr>
       </w:pPr>
-      <w:r>
-        <w:rPr>
-          <w:rFonts w:ascii="Calibri" w:hAnsi="Calibri" w:cs="Calibri"/>
-          <w:sz w:val="24"/>
-          <w:szCs w:val="24"/>
-        </w:rPr>
-        <w:t>Μοντελοποίηση:</w:t>
+      <w:proofErr w:type="spellStart"/>
+      <w:r>
+        <w:rPr>
+          <w:rFonts w:ascii="Calibri" w:hAnsi="Calibri" w:cs="Calibri"/>
+          <w:sz w:val="24"/>
+          <w:szCs w:val="24"/>
+        </w:rPr>
+        <w:t>Μοντελοποίηση</w:t>
+      </w:r>
+      <w:proofErr w:type="spellEnd"/>
+      <w:r>
+        <w:rPr>
+          <w:rFonts w:ascii="Calibri" w:hAnsi="Calibri" w:cs="Calibri"/>
+          <w:sz w:val="24"/>
+          <w:szCs w:val="24"/>
+        </w:rPr>
+        <w:t>:</w:t>
       </w:r>
     </w:p>
     <w:p>
@@ -1076,7 +1232,25 @@
           <w:sz w:val="24"/>
           <w:szCs w:val="24"/>
         </w:rPr>
-        <w:t>Για την μοντελοποίηση του προβλήματος αυτού, θα χρησιμοποιηθεί ένας πίνακας ο οποίος θα αποθηκεύει τις μεταβλητές απόφασης (οι οποίες είναι δυαδικές/ακέραιες μεταξύ 0 και 1) για τις ώρες και τις τάξεις διδασκαλίας του κάθε καθηγητή. Πιο συγκεκριμένα ο πίνακας θα έχει την μορφή:</w:t>
+        <w:t xml:space="preserve">Για την </w:t>
+      </w:r>
+      <w:proofErr w:type="spellStart"/>
+      <w:r>
+        <w:rPr>
+          <w:rFonts w:ascii="Calibri" w:hAnsi="Calibri" w:cs="Calibri"/>
+          <w:sz w:val="24"/>
+          <w:szCs w:val="24"/>
+        </w:rPr>
+        <w:t>μοντελοποίηση</w:t>
+      </w:r>
+      <w:proofErr w:type="spellEnd"/>
+      <w:r>
+        <w:rPr>
+          <w:rFonts w:ascii="Calibri" w:hAnsi="Calibri" w:cs="Calibri"/>
+          <w:sz w:val="24"/>
+          <w:szCs w:val="24"/>
+        </w:rPr>
+        <w:t xml:space="preserve"> του προβλήματος αυτού, θα χρησιμοποιηθεί ένας πίνακας ο οποίος θα αποθηκεύει τις μεταβλητές απόφασης (οι οποίες είναι δυαδικές/ακέραιες μεταξύ 0 και 1) για τις ώρες και τις τάξεις διδασκαλίας του κάθε καθηγητή. Πιο συγκεκριμένα ο πίνακας θα έχει την μορφή:</w:t>
       </w:r>
     </w:p>
     <w:p>
@@ -1193,6 +1367,7 @@
         </w:rPr>
         <w:t xml:space="preserve">Ο δείκτης </w:t>
       </w:r>
+      <w:proofErr w:type="spellStart"/>
       <w:r>
         <w:rPr>
           <w:rFonts w:ascii="Calibri" w:hAnsi="Calibri" w:cs="Calibri"/>
@@ -1202,6 +1377,7 @@
         </w:rPr>
         <w:t>i</w:t>
       </w:r>
+      <w:proofErr w:type="spellEnd"/>
       <w:r>
         <w:rPr>
           <w:rFonts w:ascii="Calibri" w:hAnsi="Calibri" w:cs="Calibri"/>
@@ -2406,7 +2582,23 @@
           <w:sz w:val="24"/>
           <w:szCs w:val="24"/>
         </w:rPr>
-        <w:t xml:space="preserve"> είναι είσοδος για το πρόγραμμα):</w:t>
+        <w:t xml:space="preserve"> είναι είσοδος για το πρόγραμμα)</w:t>
+      </w:r>
+      <w:r>
+        <w:rPr>
+          <w:rFonts w:ascii="Calibri" w:hAnsi="Calibri" w:cs="Calibri"/>
+          <w:sz w:val="24"/>
+          <w:szCs w:val="24"/>
+        </w:rPr>
+        <w:t>. Σημειώνεται ότι αν θέλουμε το πρόγραμμα να βγάζει ως έξοδο ένα ημιτελές ωρολόγιο πρόγραμμα (όπως για παράδειγμα ένα πρόγραμμα στο οποίο μερικές ώρες δεν μπόρεσαν να συμπληρωθούν) γιατί οι περιορισμοί μας είναι πολύ περιοριστικοί, μπορούμε να θέσουμε την παρακάτω ισότητα ως ανισότητα (&lt;=). Η περίπτωση αυτή θα αναλυθεί περεταίρω στον ορισμό της αντικειμενικής συνάρτησης</w:t>
+      </w:r>
+      <w:r>
+        <w:rPr>
+          <w:rFonts w:ascii="Calibri" w:hAnsi="Calibri" w:cs="Calibri"/>
+          <w:sz w:val="24"/>
+          <w:szCs w:val="24"/>
+        </w:rPr>
+        <w:t>:</w:t>
       </w:r>
     </w:p>
     <w:p>
@@ -2426,7 +2618,6 @@
           <w:rFonts w:ascii="Calibri" w:hAnsi="Calibri" w:cs="Calibri"/>
           <w:sz w:val="24"/>
           <w:szCs w:val="24"/>
-          <w:lang w:val="en-US"/>
         </w:rPr>
       </w:pPr>
       <m:oMathPara>
@@ -2596,46 +2787,6 @@
           <w:rFonts w:ascii="Calibri" w:hAnsi="Calibri" w:cs="Calibri"/>
           <w:sz w:val="24"/>
           <w:szCs w:val="24"/>
-        </w:rPr>
-      </w:pPr>
-    </w:p>
-    <w:p>
-      <w:pPr>
-        <w:pStyle w:val="a6"/>
-        <w:rPr>
-          <w:rFonts w:ascii="Calibri" w:hAnsi="Calibri" w:cs="Calibri"/>
-          <w:sz w:val="24"/>
-          <w:szCs w:val="24"/>
-        </w:rPr>
-      </w:pPr>
-    </w:p>
-    <w:p>
-      <w:pPr>
-        <w:pStyle w:val="a6"/>
-        <w:rPr>
-          <w:rFonts w:ascii="Calibri" w:hAnsi="Calibri" w:cs="Calibri"/>
-          <w:sz w:val="24"/>
-          <w:szCs w:val="24"/>
-        </w:rPr>
-      </w:pPr>
-    </w:p>
-    <w:p>
-      <w:pPr>
-        <w:pStyle w:val="a6"/>
-        <w:rPr>
-          <w:rFonts w:ascii="Calibri" w:hAnsi="Calibri" w:cs="Calibri"/>
-          <w:sz w:val="24"/>
-          <w:szCs w:val="24"/>
-        </w:rPr>
-      </w:pPr>
-    </w:p>
-    <w:p>
-      <w:pPr>
-        <w:pStyle w:val="a6"/>
-        <w:rPr>
-          <w:rFonts w:ascii="Calibri" w:hAnsi="Calibri" w:cs="Calibri"/>
-          <w:sz w:val="24"/>
-          <w:szCs w:val="24"/>
           <w:lang w:val="en-US"/>
         </w:rPr>
       </w:pPr>
@@ -2659,7 +2810,6 @@
           <w:sz w:val="24"/>
           <w:szCs w:val="24"/>
         </w:rPr>
-        <w:lastRenderedPageBreak/>
         <w:t>Μέγιστος αριθμός ωρών ανά ημέρα σε κάθε καθηγητή και τάξη</w:t>
       </w:r>
       <w:r>
@@ -2678,6 +2828,7 @@
         </w:rPr>
         <w:t xml:space="preserve">ομοίως ο πίνακας </w:t>
       </w:r>
+      <w:proofErr w:type="spellStart"/>
       <w:r>
         <w:rPr>
           <w:rFonts w:ascii="Calibri" w:hAnsi="Calibri" w:cs="Calibri"/>
@@ -2697,6 +2848,7 @@
         </w:rPr>
         <w:t>i</w:t>
       </w:r>
+      <w:proofErr w:type="spellEnd"/>
       <w:r>
         <w:rPr>
           <w:rFonts w:ascii="Calibri" w:hAnsi="Calibri" w:cs="Calibri"/>
@@ -3240,42 +3392,1285 @@
     <w:p>
       <w:pPr>
         <w:pStyle w:val="a6"/>
-        <w:rPr>
-          <w:rFonts w:ascii="Calibri" w:hAnsi="Calibri" w:cs="Calibri"/>
-          <w:sz w:val="24"/>
-          <w:szCs w:val="24"/>
-        </w:rPr>
-      </w:pPr>
-    </w:p>
-    <w:p>
-      <w:pPr>
-        <w:pStyle w:val="a6"/>
-        <w:rPr>
-          <w:rFonts w:ascii="Calibri" w:hAnsi="Calibri" w:cs="Calibri"/>
-          <w:sz w:val="24"/>
-          <w:szCs w:val="24"/>
-        </w:rPr>
-      </w:pPr>
-    </w:p>
-    <w:p>
-      <w:pPr>
-        <w:pStyle w:val="a6"/>
-        <w:rPr>
-          <w:rFonts w:ascii="Calibri" w:hAnsi="Calibri" w:cs="Calibri"/>
-          <w:sz w:val="24"/>
-          <w:szCs w:val="24"/>
-        </w:rPr>
-      </w:pPr>
-    </w:p>
-    <w:p>
-      <w:pPr>
-        <w:pStyle w:val="a6"/>
-        <w:rPr>
-          <w:rFonts w:ascii="Calibri" w:hAnsi="Calibri" w:cs="Calibri"/>
-          <w:sz w:val="24"/>
-          <w:szCs w:val="24"/>
-        </w:rPr>
-      </w:pPr>
+        <w:numPr>
+          <w:ilvl w:val="0"/>
+          <w:numId w:val="4"/>
+        </w:numPr>
+        <w:rPr>
+          <w:rFonts w:ascii="Calibri" w:hAnsi="Calibri" w:cs="Calibri"/>
+          <w:sz w:val="24"/>
+          <w:szCs w:val="24"/>
+          <w:lang w:val="en-US"/>
+        </w:rPr>
+      </w:pPr>
+      <w:r>
+        <w:rPr>
+          <w:rFonts w:ascii="Calibri" w:hAnsi="Calibri" w:cs="Calibri"/>
+          <w:sz w:val="24"/>
+          <w:szCs w:val="24"/>
+        </w:rPr>
+        <w:t>Αντικειμενική συνάρτηση:</w:t>
+      </w:r>
+    </w:p>
+    <w:p>
+      <w:pPr>
+        <w:rPr>
+          <w:rFonts w:ascii="Calibri" w:hAnsi="Calibri" w:cs="Calibri"/>
+          <w:sz w:val="24"/>
+          <w:szCs w:val="24"/>
+        </w:rPr>
+      </w:pPr>
+    </w:p>
+    <w:p>
+      <w:pPr>
+        <w:ind w:left="1080"/>
+        <w:rPr>
+          <w:rFonts w:ascii="Calibri" w:hAnsi="Calibri" w:cs="Calibri"/>
+          <w:sz w:val="24"/>
+          <w:szCs w:val="24"/>
+        </w:rPr>
+      </w:pPr>
+      <w:r>
+        <w:rPr>
+          <w:rFonts w:ascii="Calibri" w:hAnsi="Calibri" w:cs="Calibri"/>
+          <w:sz w:val="24"/>
+          <w:szCs w:val="24"/>
+        </w:rPr>
+        <w:t>Στην αντικειμενική συνάρτηση θα τεθούν ως όροι προς βελτιστοποίηση οι προτιμήσεις των καθηγητών που αναφέρθηκαν παραπάνω.</w:t>
+      </w:r>
+    </w:p>
+    <w:p>
+      <w:pPr>
+        <w:ind w:left="1080"/>
+        <w:rPr>
+          <w:rFonts w:ascii="Calibri" w:hAnsi="Calibri" w:cs="Calibri"/>
+          <w:sz w:val="24"/>
+          <w:szCs w:val="24"/>
+        </w:rPr>
+      </w:pPr>
+      <w:r>
+        <w:rPr>
+          <w:rFonts w:ascii="Calibri" w:hAnsi="Calibri" w:cs="Calibri"/>
+          <w:sz w:val="24"/>
+          <w:szCs w:val="24"/>
+        </w:rPr>
+        <w:t>Εκτός όμως από αυτό το κριτήριο στην αντικειμενική συνάρτηση, είναι ενδιαφέρον να εξετάσουμε και την περίπτωση όπου οι περιορισμοί (πχ μη διαθεσιμότητας καθηγητών) είναι τόσο περιοριστικοί, που δεν επιτρέπουν την πλήρη συμπλήρωση του ωρολογίου προγράμματος.</w:t>
+      </w:r>
+    </w:p>
+    <w:p>
+      <w:pPr>
+        <w:ind w:left="1080"/>
+        <w:rPr>
+          <w:rFonts w:ascii="Calibri" w:hAnsi="Calibri" w:cs="Calibri"/>
+          <w:sz w:val="24"/>
+          <w:szCs w:val="24"/>
+        </w:rPr>
+      </w:pPr>
+      <w:r>
+        <w:rPr>
+          <w:rFonts w:ascii="Calibri" w:hAnsi="Calibri" w:cs="Calibri"/>
+          <w:sz w:val="24"/>
+          <w:szCs w:val="24"/>
+        </w:rPr>
+        <w:t>Μία προσέγγιση θα ήταν να τεθεί ως περιορισμός η πλήρης συμπλήρωση του προγράμματος, κάτι που θα σήμαινε ότι η αδυναμία συμπλήρωσης του προγράμματος απλά θα επέστρεφε ένα μήνυμα αδυναμίας επίλυσης του προβλήματος, χωρίς κάτι χρήσιμο. Αυτό όμως ενδεχομένως να μην είναι επιθυμητό σε όλες τις περιπτώσεις.</w:t>
+      </w:r>
+    </w:p>
+    <w:p>
+      <w:pPr>
+        <w:ind w:left="1080"/>
+        <w:rPr>
+          <w:rFonts w:ascii="Calibri" w:hAnsi="Calibri" w:cs="Calibri"/>
+          <w:sz w:val="24"/>
+          <w:szCs w:val="24"/>
+        </w:rPr>
+      </w:pPr>
+      <w:r>
+        <w:rPr>
+          <w:rFonts w:ascii="Calibri" w:hAnsi="Calibri" w:cs="Calibri"/>
+          <w:sz w:val="24"/>
+          <w:szCs w:val="24"/>
+        </w:rPr>
+        <w:t xml:space="preserve"> Έτσι επιλέχθηκε να τεθεί ως όρος στην αντικειμενική συνάρτηση το πλήθος των ωρών του ωρολογίου που έχουν συμπληρωθεί. Έτσι ο αλγόριθμος θα έχει «κίνητρο» να συμπληρώσει όσον το δυνατόν περισσότερες ώρες στο ωρολόγιο πρόγραμμα.</w:t>
+      </w:r>
+    </w:p>
+    <w:p>
+      <w:pPr>
+        <w:ind w:left="1080"/>
+        <w:rPr>
+          <w:rFonts w:ascii="Calibri" w:hAnsi="Calibri" w:cs="Calibri"/>
+          <w:sz w:val="24"/>
+          <w:szCs w:val="24"/>
+        </w:rPr>
+      </w:pPr>
+      <w:r>
+        <w:rPr>
+          <w:rFonts w:ascii="Calibri" w:hAnsi="Calibri" w:cs="Calibri"/>
+          <w:sz w:val="24"/>
+          <w:szCs w:val="24"/>
+        </w:rPr>
+        <w:lastRenderedPageBreak/>
+        <w:t>Όμως με αυτήν την προσέγγιση εμφανίζεται το πρόβλημα όπου η κάλυψη επιθυμιών/προτιμήσεων καθηγητών ενδέχεται να αντιτίθεται στην πλήρη κάλυψη του προγράμματος.</w:t>
+      </w:r>
+    </w:p>
+    <w:p>
+      <w:pPr>
+        <w:ind w:left="1080"/>
+        <w:rPr>
+          <w:rFonts w:ascii="Calibri" w:hAnsi="Calibri" w:cs="Calibri"/>
+          <w:sz w:val="24"/>
+          <w:szCs w:val="24"/>
+        </w:rPr>
+      </w:pPr>
+      <w:r>
+        <w:rPr>
+          <w:rFonts w:ascii="Calibri" w:hAnsi="Calibri" w:cs="Calibri"/>
+          <w:sz w:val="24"/>
+          <w:szCs w:val="24"/>
+        </w:rPr>
+        <w:t>Για παράδειγμα ενδέχεται η προτίμηση ενός καθηγητή να μην διδάξει την Δευτέρα να μην επιτρέπει στον αλγόριθμο να γεμίσει όλες τις ώρες του προγράμματος, άρα ο αλγόριθμος αντιμετωπίζει ένα «δίλημμα», ποιο από τα δύο κριτήρια πρέπει να υπερισχύσει;</w:t>
+      </w:r>
+    </w:p>
+    <w:p>
+      <w:pPr>
+        <w:ind w:left="1080"/>
+        <w:rPr>
+          <w:rFonts w:ascii="Calibri" w:hAnsi="Calibri" w:cs="Calibri"/>
+          <w:sz w:val="24"/>
+          <w:szCs w:val="24"/>
+        </w:rPr>
+      </w:pPr>
+      <w:r>
+        <w:rPr>
+          <w:rFonts w:ascii="Calibri" w:hAnsi="Calibri" w:cs="Calibri"/>
+          <w:sz w:val="24"/>
+          <w:szCs w:val="24"/>
+        </w:rPr>
+        <w:t>Για την διευθέτηση τέτοιων περιπτώσεων αποφασίστηκε να οριστούν παράμετροι για το βάρος των όρων στην αντικειμενική συνάρτηση, και -πιο συγκεκριμένα- οι όροι που αφορούν την πλήρη κάλυψη του προγράμματος να έχουν πολύ μεγαλύτερο βάρος από τους όρους που αφορούν προτιμήσεις καθηγητών.</w:t>
+      </w:r>
+    </w:p>
+    <w:p>
+      <w:pPr>
+        <w:ind w:left="1080"/>
+        <w:rPr>
+          <w:rFonts w:ascii="Calibri" w:hAnsi="Calibri" w:cs="Calibri"/>
+          <w:sz w:val="24"/>
+          <w:szCs w:val="24"/>
+        </w:rPr>
+      </w:pPr>
+      <w:r>
+        <w:rPr>
+          <w:rFonts w:ascii="Calibri" w:hAnsi="Calibri" w:cs="Calibri"/>
+          <w:sz w:val="24"/>
+          <w:szCs w:val="24"/>
+        </w:rPr>
+        <w:t>Έτσι ο αλγόριθμος θα προσπαθεί πρώτα να μεγιστοποιήσει την κάλυψη και έπειτα να ικανοποιήσει όσες προτιμήσεις μπορεί.</w:t>
+      </w:r>
+    </w:p>
+    <w:p>
+      <w:pPr>
+        <w:ind w:left="1080"/>
+        <w:rPr>
+          <w:rFonts w:ascii="Calibri" w:hAnsi="Calibri" w:cs="Calibri"/>
+          <w:sz w:val="24"/>
+          <w:szCs w:val="24"/>
+        </w:rPr>
+      </w:pPr>
+    </w:p>
+    <w:p>
+      <w:pPr>
+        <w:ind w:left="1080"/>
+        <w:rPr>
+          <w:rFonts w:ascii="Calibri" w:hAnsi="Calibri" w:cs="Calibri"/>
+          <w:sz w:val="24"/>
+          <w:szCs w:val="24"/>
+        </w:rPr>
+      </w:pPr>
+      <w:r>
+        <w:rPr>
+          <w:rFonts w:ascii="Calibri" w:hAnsi="Calibri" w:cs="Calibri"/>
+          <w:sz w:val="24"/>
+          <w:szCs w:val="24"/>
+        </w:rPr>
+        <w:t>(Σημειώνεται ότι, όπως αναφέρθηκε στους περιορισμούς, για να επιτρέψουμε την δυνατότητα μη ολοκληρωμένης συμπλήρωσης του ωρολογίου προγράμματος, ο περιορισμός κάλυψης της ύλης πρέπει να εκφράζει ανισότητα (&lt;=) και όχι ισότητα)</w:t>
+      </w:r>
+    </w:p>
+    <w:p>
+      <w:pPr>
+        <w:ind w:left="1080"/>
+        <w:rPr>
+          <w:rFonts w:ascii="Calibri" w:hAnsi="Calibri" w:cs="Calibri"/>
+          <w:sz w:val="24"/>
+          <w:szCs w:val="24"/>
+        </w:rPr>
+      </w:pPr>
+    </w:p>
+    <w:p>
+      <w:pPr>
+        <w:ind w:left="1080"/>
+        <w:rPr>
+          <w:rFonts w:ascii="Calibri" w:hAnsi="Calibri" w:cs="Calibri"/>
+          <w:sz w:val="24"/>
+          <w:szCs w:val="24"/>
+        </w:rPr>
+      </w:pPr>
+    </w:p>
+    <w:p>
+      <w:pPr>
+        <w:ind w:left="1080"/>
+        <w:rPr>
+          <w:rFonts w:ascii="Calibri" w:hAnsi="Calibri" w:cs="Calibri"/>
+          <w:sz w:val="24"/>
+          <w:szCs w:val="24"/>
+        </w:rPr>
+      </w:pPr>
+      <w:r>
+        <w:rPr>
+          <w:rFonts w:ascii="Calibri" w:hAnsi="Calibri" w:cs="Calibri"/>
+          <w:sz w:val="24"/>
+          <w:szCs w:val="24"/>
+        </w:rPr>
+        <w:t>Άρα έχουμε τους εξής όρους στην αντικειμενική συνάρτηση:</w:t>
+      </w:r>
+    </w:p>
+    <w:p>
+      <w:pPr>
+        <w:pStyle w:val="a6"/>
+        <w:numPr>
+          <w:ilvl w:val="0"/>
+          <w:numId w:val="3"/>
+        </w:numPr>
+        <w:rPr>
+          <w:rFonts w:ascii="Calibri" w:hAnsi="Calibri" w:cs="Calibri"/>
+          <w:sz w:val="24"/>
+          <w:szCs w:val="24"/>
+        </w:rPr>
+      </w:pPr>
+      <w:r>
+        <w:rPr>
+          <w:rFonts w:ascii="Calibri" w:hAnsi="Calibri" w:cs="Calibri"/>
+          <w:sz w:val="24"/>
+          <w:szCs w:val="24"/>
+        </w:rPr>
+        <w:t xml:space="preserve">Όροι κάλυψης. Ο συντελεστής </w:t>
+      </w:r>
+      <w:r>
+        <w:rPr>
+          <w:rFonts w:ascii="Calibri" w:hAnsi="Calibri" w:cs="Calibri"/>
+          <w:sz w:val="24"/>
+          <w:szCs w:val="24"/>
+          <w:lang w:val="en-US"/>
+        </w:rPr>
+        <w:t>c</w:t>
+      </w:r>
+      <w:r>
+        <w:rPr>
+          <w:rFonts w:ascii="Calibri" w:hAnsi="Calibri" w:cs="Calibri"/>
+          <w:sz w:val="24"/>
+          <w:szCs w:val="24"/>
+        </w:rPr>
+        <w:t xml:space="preserve"> </w:t>
+      </w:r>
+      <w:r>
+        <w:rPr>
+          <w:rFonts w:ascii="Calibri" w:hAnsi="Calibri" w:cs="Calibri"/>
+          <w:sz w:val="24"/>
+          <w:szCs w:val="24"/>
+        </w:rPr>
+        <w:t>είναι η παράμετρος που αφορά την κάλυψη, όπως αναφέρθηκε παραπάνω, πρέπει να έχει αρκετά μεγαλύτερο μέγεθος από τις παραμέτρους προτιμήσεων):</w:t>
+      </w:r>
+    </w:p>
+    <w:p>
+      <w:pPr>
+        <w:ind w:left="1080"/>
+        <w:rPr>
+          <w:rFonts w:ascii="Calibri" w:hAnsi="Calibri" w:cs="Calibri"/>
+          <w:sz w:val="24"/>
+          <w:szCs w:val="24"/>
+        </w:rPr>
+      </w:pPr>
+      <m:oMathPara>
+        <m:oMath>
+          <m:r>
+            <w:rPr>
+              <w:rFonts w:ascii="Cambria Math" w:eastAsiaTheme="minorEastAsia" w:hAnsi="Cambria Math" w:cs="Calibri"/>
+              <w:sz w:val="36"/>
+              <w:szCs w:val="36"/>
+              <w:lang w:val="en-US"/>
+            </w:rPr>
+            <m:t>coverage=c*</m:t>
+          </m:r>
+          <m:nary>
+            <m:naryPr>
+              <m:chr m:val="∑"/>
+              <m:limLoc m:val="undOvr"/>
+              <m:supHide m:val="1"/>
+              <m:ctrlPr>
+                <w:rPr>
+                  <w:rFonts w:ascii="Cambria Math" w:eastAsiaTheme="minorEastAsia" w:hAnsi="Cambria Math" w:cs="Calibri"/>
+                  <w:i/>
+                  <w:sz w:val="36"/>
+                  <w:szCs w:val="36"/>
+                  <w:lang w:val="en-US"/>
+                </w:rPr>
+              </m:ctrlPr>
+            </m:naryPr>
+            <m:sub>
+              <m:r>
+                <w:rPr>
+                  <w:rFonts w:ascii="Cambria Math" w:eastAsiaTheme="minorEastAsia" w:hAnsi="Cambria Math" w:cs="Calibri"/>
+                  <w:sz w:val="36"/>
+                  <w:szCs w:val="36"/>
+                  <w:lang w:val="en-US"/>
+                </w:rPr>
+                <m:t>i,d,h,c</m:t>
+              </m:r>
+            </m:sub>
+            <m:sup/>
+            <m:e>
+              <m:sSub>
+                <m:sSubPr>
+                  <m:ctrlPr>
+                    <w:rPr>
+                      <w:rFonts w:ascii="Cambria Math" w:hAnsi="Cambria Math" w:cs="Calibri"/>
+                      <w:i/>
+                      <w:sz w:val="36"/>
+                      <w:szCs w:val="36"/>
+                      <w:lang w:val="en-US"/>
+                    </w:rPr>
+                  </m:ctrlPr>
+                </m:sSubPr>
+                <m:e>
+                  <m:r>
+                    <w:rPr>
+                      <w:rFonts w:ascii="Cambria Math" w:hAnsi="Cambria Math" w:cs="Calibri"/>
+                      <w:sz w:val="36"/>
+                      <w:szCs w:val="36"/>
+                      <w:lang w:val="en-US"/>
+                    </w:rPr>
+                    <m:t>K</m:t>
+                  </m:r>
+                </m:e>
+                <m:sub>
+                  <m:r>
+                    <w:rPr>
+                      <w:rFonts w:ascii="Cambria Math" w:hAnsi="Cambria Math" w:cs="Calibri"/>
+                      <w:sz w:val="36"/>
+                      <w:szCs w:val="36"/>
+                      <w:lang w:val="en-US"/>
+                    </w:rPr>
+                    <m:t>i,d,h,c</m:t>
+                  </m:r>
+                </m:sub>
+              </m:sSub>
+            </m:e>
+          </m:nary>
+          <m:r>
+            <w:rPr>
+              <w:rFonts w:ascii="Cambria Math" w:eastAsiaTheme="minorEastAsia" w:hAnsi="Cambria Math" w:cs="Calibri"/>
+              <w:sz w:val="36"/>
+              <w:szCs w:val="36"/>
+              <w:lang w:val="en-US"/>
+            </w:rPr>
+            <m:t xml:space="preserve"> </m:t>
+          </m:r>
+        </m:oMath>
+      </m:oMathPara>
+    </w:p>
+    <w:p>
+      <w:pPr>
+        <w:pStyle w:val="a6"/>
+        <w:ind w:left="1440"/>
+        <w:rPr>
+          <w:rFonts w:ascii="Calibri" w:hAnsi="Calibri" w:cs="Calibri"/>
+          <w:sz w:val="24"/>
+          <w:szCs w:val="24"/>
+        </w:rPr>
+      </w:pPr>
+    </w:p>
+    <w:p>
+      <w:pPr>
+        <w:pStyle w:val="a6"/>
+        <w:numPr>
+          <w:ilvl w:val="0"/>
+          <w:numId w:val="3"/>
+        </w:numPr>
+        <w:rPr>
+          <w:rFonts w:ascii="Calibri" w:hAnsi="Calibri" w:cs="Calibri"/>
+          <w:sz w:val="24"/>
+          <w:szCs w:val="24"/>
+        </w:rPr>
+      </w:pPr>
+      <w:r>
+        <w:rPr>
+          <w:rFonts w:ascii="Calibri" w:hAnsi="Calibri" w:cs="Calibri"/>
+          <w:sz w:val="24"/>
+          <w:szCs w:val="24"/>
+        </w:rPr>
+        <w:t xml:space="preserve">Όροι αποφυγής ημερών. Ο κάθε καθηγητής μπορεί να επιλέξει ποιες ημέρες θέλει να αποφεύγει να έχει ώρες διδασκαλίας. Η επιλογή αυτή δεν εγγυάται την αποφυγή των ημερών αυτών. Ο συντελεστής </w:t>
+      </w:r>
+      <w:r>
+        <w:rPr>
+          <w:rFonts w:ascii="Calibri" w:hAnsi="Calibri" w:cs="Calibri"/>
+          <w:sz w:val="24"/>
+          <w:szCs w:val="24"/>
+          <w:lang w:val="en-US"/>
+        </w:rPr>
+        <w:t>p</w:t>
+      </w:r>
+      <w:r>
+        <w:rPr>
+          <w:rFonts w:ascii="Calibri" w:hAnsi="Calibri" w:cs="Calibri"/>
+          <w:sz w:val="24"/>
+          <w:szCs w:val="24"/>
+        </w:rPr>
+        <w:t xml:space="preserve">1 </w:t>
+      </w:r>
+      <w:r>
+        <w:rPr>
+          <w:rFonts w:ascii="Calibri" w:hAnsi="Calibri" w:cs="Calibri"/>
+          <w:sz w:val="24"/>
+          <w:szCs w:val="24"/>
+        </w:rPr>
+        <w:t>ορίζει το βάρος της αποφυγής των ημερών όπως αναφέρθηκε. Προφανώς υπάρχει δυνατότητα διαφοροποίησης των συντελεστών για τον κάθε καθηγητή ή για την κάθε προτίμηση</w:t>
+      </w:r>
+      <w:r>
+        <w:rPr>
+          <w:rFonts w:ascii="Calibri" w:hAnsi="Calibri" w:cs="Calibri"/>
+          <w:sz w:val="24"/>
+          <w:szCs w:val="24"/>
+        </w:rPr>
+        <w:t>:</w:t>
+      </w:r>
+    </w:p>
+    <w:p>
+      <w:pPr>
+        <w:pStyle w:val="a6"/>
+        <w:ind w:left="1440"/>
+        <w:rPr>
+          <w:rFonts w:ascii="Calibri" w:hAnsi="Calibri" w:cs="Calibri"/>
+          <w:sz w:val="24"/>
+          <w:szCs w:val="24"/>
+        </w:rPr>
+      </w:pPr>
+    </w:p>
+    <w:p>
+      <w:pPr>
+        <w:pStyle w:val="a6"/>
+        <w:ind w:left="1440"/>
+        <w:rPr>
+          <w:rFonts w:ascii="Calibri" w:hAnsi="Calibri" w:cs="Calibri"/>
+          <w:sz w:val="24"/>
+          <w:szCs w:val="24"/>
+        </w:rPr>
+      </w:pPr>
+    </w:p>
+    <w:p>
+      <w:pPr>
+        <w:pStyle w:val="a6"/>
+        <w:ind w:left="1080"/>
+        <w:rPr>
+          <w:rFonts w:ascii="Calibri" w:hAnsi="Calibri" w:cs="Calibri"/>
+          <w:sz w:val="24"/>
+          <w:szCs w:val="24"/>
+        </w:rPr>
+      </w:pPr>
+    </w:p>
+    <w:p>
+      <w:pPr>
+        <w:pStyle w:val="a6"/>
+        <w:ind w:left="1080" w:firstLine="360"/>
+        <w:rPr>
+          <w:rFonts w:ascii="Calibri" w:eastAsiaTheme="minorEastAsia" w:hAnsi="Calibri" w:cs="Calibri"/>
+          <w:sz w:val="36"/>
+          <w:szCs w:val="36"/>
+          <w:lang w:val="en-US"/>
+        </w:rPr>
+      </w:pPr>
+      <m:oMathPara>
+        <m:oMath>
+          <m:r>
+            <w:rPr>
+              <w:rFonts w:ascii="Cambria Math" w:eastAsiaTheme="minorEastAsia" w:hAnsi="Cambria Math" w:cs="Calibri"/>
+              <w:sz w:val="36"/>
+              <w:szCs w:val="36"/>
+              <w:lang w:val="en-US"/>
+            </w:rPr>
+            <w:lastRenderedPageBreak/>
+            <m:t>avoidance</m:t>
+          </m:r>
+          <m:r>
+            <w:rPr>
+              <w:rFonts w:ascii="Cambria Math" w:eastAsiaTheme="minorEastAsia" w:hAnsi="Cambria Math" w:cs="Calibri"/>
+              <w:sz w:val="36"/>
+              <w:szCs w:val="36"/>
+            </w:rPr>
+            <m:t>_</m:t>
+          </m:r>
+          <m:r>
+            <w:rPr>
+              <w:rFonts w:ascii="Cambria Math" w:eastAsiaTheme="minorEastAsia" w:hAnsi="Cambria Math" w:cs="Calibri"/>
+              <w:sz w:val="36"/>
+              <w:szCs w:val="36"/>
+              <w:lang w:val="en-US"/>
+            </w:rPr>
+            <m:t>days</m:t>
+          </m:r>
+          <m:r>
+            <w:rPr>
+              <w:rFonts w:ascii="Cambria Math" w:eastAsiaTheme="minorEastAsia" w:hAnsi="Cambria Math" w:cs="Calibri"/>
+              <w:sz w:val="36"/>
+              <w:szCs w:val="36"/>
+            </w:rPr>
+            <m:t>=</m:t>
+          </m:r>
+          <m:r>
+            <w:rPr>
+              <w:rFonts w:ascii="Cambria Math" w:eastAsiaTheme="minorEastAsia" w:hAnsi="Cambria Math" w:cs="Calibri"/>
+              <w:sz w:val="36"/>
+              <w:szCs w:val="36"/>
+              <w:lang w:val="en-US"/>
+            </w:rPr>
+            <m:t>sum</m:t>
+          </m:r>
+          <m:r>
+            <w:rPr>
+              <w:rFonts w:ascii="Cambria Math" w:eastAsiaTheme="minorEastAsia" w:hAnsi="Cambria Math" w:cs="Calibri"/>
+              <w:sz w:val="36"/>
+              <w:szCs w:val="36"/>
+            </w:rPr>
+            <m:t>(</m:t>
+          </m:r>
+          <m:r>
+            <w:rPr>
+              <w:rFonts w:ascii="Cambria Math" w:eastAsiaTheme="minorEastAsia" w:hAnsi="Cambria Math" w:cs="Calibri"/>
+              <w:sz w:val="36"/>
+              <w:szCs w:val="36"/>
+              <w:lang w:val="en-US"/>
+            </w:rPr>
+            <m:t>p</m:t>
+          </m:r>
+          <m:r>
+            <w:rPr>
+              <w:rFonts w:ascii="Cambria Math" w:eastAsiaTheme="minorEastAsia" w:hAnsi="Cambria Math" w:cs="Calibri"/>
+              <w:sz w:val="36"/>
+              <w:szCs w:val="36"/>
+              <w:lang w:val="en-US"/>
+            </w:rPr>
+            <m:t>1</m:t>
+          </m:r>
+          <m:r>
+            <w:rPr>
+              <w:rFonts w:ascii="Cambria Math" w:eastAsiaTheme="minorEastAsia" w:hAnsi="Cambria Math" w:cs="Calibri"/>
+              <w:sz w:val="36"/>
+              <w:szCs w:val="36"/>
+            </w:rPr>
+            <m:t>*</m:t>
+          </m:r>
+          <m:nary>
+            <m:naryPr>
+              <m:chr m:val="∑"/>
+              <m:limLoc m:val="undOvr"/>
+              <m:supHide m:val="1"/>
+              <m:ctrlPr>
+                <w:rPr>
+                  <w:rFonts w:ascii="Cambria Math" w:eastAsiaTheme="minorEastAsia" w:hAnsi="Cambria Math" w:cs="Calibri"/>
+                  <w:i/>
+                  <w:sz w:val="36"/>
+                  <w:szCs w:val="36"/>
+                  <w:lang w:val="en-US"/>
+                </w:rPr>
+              </m:ctrlPr>
+            </m:naryPr>
+            <m:sub>
+              <m:r>
+                <w:rPr>
+                  <w:rFonts w:ascii="Cambria Math" w:eastAsiaTheme="minorEastAsia" w:hAnsi="Cambria Math" w:cs="Calibri"/>
+                  <w:sz w:val="36"/>
+                  <w:szCs w:val="36"/>
+                  <w:lang w:val="en-US"/>
+                </w:rPr>
+                <m:t>i</m:t>
+              </m:r>
+              <m:r>
+                <w:rPr>
+                  <w:rFonts w:ascii="Cambria Math" w:eastAsiaTheme="minorEastAsia" w:hAnsi="Cambria Math" w:cs="Calibri"/>
+                  <w:sz w:val="36"/>
+                  <w:szCs w:val="36"/>
+                </w:rPr>
+                <m:t>,</m:t>
+              </m:r>
+              <m:r>
+                <w:rPr>
+                  <w:rFonts w:ascii="Cambria Math" w:eastAsiaTheme="minorEastAsia" w:hAnsi="Cambria Math" w:cs="Calibri"/>
+                  <w:sz w:val="36"/>
+                  <w:szCs w:val="36"/>
+                  <w:lang w:val="en-US"/>
+                </w:rPr>
+                <m:t>d</m:t>
+              </m:r>
+              <m:r>
+                <w:rPr>
+                  <w:rFonts w:ascii="Cambria Math" w:eastAsiaTheme="minorEastAsia" w:hAnsi="Cambria Math" w:cs="Calibri"/>
+                  <w:sz w:val="36"/>
+                  <w:szCs w:val="36"/>
+                </w:rPr>
+                <m:t>,h,</m:t>
+              </m:r>
+              <m:r>
+                <w:rPr>
+                  <w:rFonts w:ascii="Cambria Math" w:eastAsiaTheme="minorEastAsia" w:hAnsi="Cambria Math" w:cs="Calibri"/>
+                  <w:sz w:val="36"/>
+                  <w:szCs w:val="36"/>
+                  <w:lang w:val="en-US"/>
+                </w:rPr>
+                <m:t>c</m:t>
+              </m:r>
+            </m:sub>
+            <m:sup/>
+            <m:e>
+              <m:sSub>
+                <m:sSubPr>
+                  <m:ctrlPr>
+                    <w:rPr>
+                      <w:rFonts w:ascii="Cambria Math" w:hAnsi="Cambria Math" w:cs="Calibri"/>
+                      <w:i/>
+                      <w:sz w:val="36"/>
+                      <w:szCs w:val="36"/>
+                      <w:lang w:val="en-US"/>
+                    </w:rPr>
+                  </m:ctrlPr>
+                </m:sSubPr>
+                <m:e>
+                  <m:r>
+                    <w:rPr>
+                      <w:rFonts w:ascii="Cambria Math" w:hAnsi="Cambria Math" w:cs="Calibri"/>
+                      <w:sz w:val="36"/>
+                      <w:szCs w:val="36"/>
+                      <w:lang w:val="en-US"/>
+                    </w:rPr>
+                    <m:t>K</m:t>
+                  </m:r>
+                </m:e>
+                <m:sub>
+                  <m:r>
+                    <w:rPr>
+                      <w:rFonts w:ascii="Cambria Math" w:hAnsi="Cambria Math" w:cs="Calibri"/>
+                      <w:sz w:val="36"/>
+                      <w:szCs w:val="36"/>
+                      <w:lang w:val="en-US"/>
+                    </w:rPr>
+                    <m:t>i</m:t>
+                  </m:r>
+                  <m:r>
+                    <w:rPr>
+                      <w:rFonts w:ascii="Cambria Math" w:hAnsi="Cambria Math" w:cs="Calibri"/>
+                      <w:sz w:val="36"/>
+                      <w:szCs w:val="36"/>
+                    </w:rPr>
+                    <m:t>,</m:t>
+                  </m:r>
+                  <m:r>
+                    <w:rPr>
+                      <w:rFonts w:ascii="Cambria Math" w:hAnsi="Cambria Math" w:cs="Calibri"/>
+                      <w:sz w:val="36"/>
+                      <w:szCs w:val="36"/>
+                      <w:lang w:val="en-US"/>
+                    </w:rPr>
+                    <m:t>d</m:t>
+                  </m:r>
+                  <m:r>
+                    <w:rPr>
+                      <w:rFonts w:ascii="Cambria Math" w:hAnsi="Cambria Math" w:cs="Calibri"/>
+                      <w:sz w:val="36"/>
+                      <w:szCs w:val="36"/>
+                    </w:rPr>
+                    <m:t>,h,</m:t>
+                  </m:r>
+                  <m:r>
+                    <w:rPr>
+                      <w:rFonts w:ascii="Cambria Math" w:hAnsi="Cambria Math" w:cs="Calibri"/>
+                      <w:sz w:val="36"/>
+                      <w:szCs w:val="36"/>
+                      <w:lang w:val="en-US"/>
+                    </w:rPr>
+                    <m:t>c</m:t>
+                  </m:r>
+                </m:sub>
+              </m:sSub>
+            </m:e>
+          </m:nary>
+          <m:r>
+            <w:rPr>
+              <w:rFonts w:ascii="Cambria Math" w:eastAsiaTheme="minorEastAsia" w:hAnsi="Cambria Math" w:cs="Calibri"/>
+              <w:sz w:val="36"/>
+              <w:szCs w:val="36"/>
+              <w:lang w:val="en-US"/>
+            </w:rPr>
+            <m:t>)</m:t>
+          </m:r>
+        </m:oMath>
+      </m:oMathPara>
+    </w:p>
+    <w:p>
+      <w:pPr>
+        <w:pStyle w:val="a6"/>
+        <w:ind w:left="1080" w:firstLine="360"/>
+        <w:rPr>
+          <w:rFonts w:ascii="Calibri" w:hAnsi="Calibri" w:cs="Calibri"/>
+          <w:sz w:val="24"/>
+          <w:szCs w:val="24"/>
+          <w:lang w:val="en-US"/>
+        </w:rPr>
+      </w:pPr>
+    </w:p>
+    <w:p>
+      <w:pPr>
+        <w:pStyle w:val="a6"/>
+        <w:numPr>
+          <w:ilvl w:val="0"/>
+          <w:numId w:val="3"/>
+        </w:numPr>
+        <w:rPr>
+          <w:rFonts w:ascii="Calibri" w:hAnsi="Calibri" w:cs="Calibri"/>
+          <w:sz w:val="24"/>
+          <w:szCs w:val="24"/>
+        </w:rPr>
+      </w:pPr>
+      <w:r>
+        <w:rPr>
+          <w:rFonts w:ascii="Calibri" w:hAnsi="Calibri" w:cs="Calibri"/>
+          <w:sz w:val="24"/>
+          <w:szCs w:val="24"/>
+        </w:rPr>
+        <w:t>Όροι προτίμησης ημερών. Ομοίως ο κάθε καθηγητής μπορεί να επιλέξει τις μέρες στις οποίες προτιμάει να διδάσκει. Οι όροι θα έχουν βάρος ίσο με την αντίστοιχη παράμετρο:</w:t>
+      </w:r>
+    </w:p>
+    <w:p>
+      <w:pPr>
+        <w:pStyle w:val="a6"/>
+        <w:ind w:left="1440"/>
+        <w:rPr>
+          <w:rFonts w:ascii="Calibri" w:hAnsi="Calibri" w:cs="Calibri"/>
+          <w:sz w:val="24"/>
+          <w:szCs w:val="24"/>
+        </w:rPr>
+      </w:pPr>
+      <m:oMathPara>
+        <m:oMath>
+          <m:r>
+            <w:rPr>
+              <w:rFonts w:ascii="Cambria Math" w:eastAsiaTheme="minorEastAsia" w:hAnsi="Cambria Math" w:cs="Calibri"/>
+              <w:sz w:val="36"/>
+              <w:szCs w:val="36"/>
+              <w:lang w:val="en-US"/>
+            </w:rPr>
+            <m:t>preferred</m:t>
+          </m:r>
+          <m:r>
+            <w:rPr>
+              <w:rFonts w:ascii="Cambria Math" w:eastAsiaTheme="minorEastAsia" w:hAnsi="Cambria Math" w:cs="Calibri"/>
+              <w:sz w:val="36"/>
+              <w:szCs w:val="36"/>
+            </w:rPr>
+            <m:t>_</m:t>
+          </m:r>
+          <m:r>
+            <w:rPr>
+              <w:rFonts w:ascii="Cambria Math" w:eastAsiaTheme="minorEastAsia" w:hAnsi="Cambria Math" w:cs="Calibri"/>
+              <w:sz w:val="36"/>
+              <w:szCs w:val="36"/>
+              <w:lang w:val="en-US"/>
+            </w:rPr>
+            <m:t>days</m:t>
+          </m:r>
+          <m:r>
+            <w:rPr>
+              <w:rFonts w:ascii="Cambria Math" w:eastAsiaTheme="minorEastAsia" w:hAnsi="Cambria Math" w:cs="Calibri"/>
+              <w:sz w:val="36"/>
+              <w:szCs w:val="36"/>
+            </w:rPr>
+            <m:t>=</m:t>
+          </m:r>
+          <m:r>
+            <w:rPr>
+              <w:rFonts w:ascii="Cambria Math" w:eastAsiaTheme="minorEastAsia" w:hAnsi="Cambria Math" w:cs="Calibri"/>
+              <w:sz w:val="36"/>
+              <w:szCs w:val="36"/>
+              <w:lang w:val="en-US"/>
+            </w:rPr>
+            <m:t>sum</m:t>
+          </m:r>
+          <m:r>
+            <w:rPr>
+              <w:rFonts w:ascii="Cambria Math" w:eastAsiaTheme="minorEastAsia" w:hAnsi="Cambria Math" w:cs="Calibri"/>
+              <w:sz w:val="36"/>
+              <w:szCs w:val="36"/>
+            </w:rPr>
+            <m:t>(</m:t>
+          </m:r>
+          <m:r>
+            <w:rPr>
+              <w:rFonts w:ascii="Cambria Math" w:eastAsiaTheme="minorEastAsia" w:hAnsi="Cambria Math" w:cs="Calibri"/>
+              <w:sz w:val="36"/>
+              <w:szCs w:val="36"/>
+              <w:lang w:val="en-US"/>
+            </w:rPr>
+            <m:t>p</m:t>
+          </m:r>
+          <m:r>
+            <w:rPr>
+              <w:rFonts w:ascii="Cambria Math" w:eastAsiaTheme="minorEastAsia" w:hAnsi="Cambria Math" w:cs="Calibri"/>
+              <w:sz w:val="36"/>
+              <w:szCs w:val="36"/>
+              <w:lang w:val="en-US"/>
+            </w:rPr>
+            <m:t>2</m:t>
+          </m:r>
+          <m:r>
+            <w:rPr>
+              <w:rFonts w:ascii="Cambria Math" w:eastAsiaTheme="minorEastAsia" w:hAnsi="Cambria Math" w:cs="Calibri"/>
+              <w:sz w:val="36"/>
+              <w:szCs w:val="36"/>
+            </w:rPr>
+            <m:t>*</m:t>
+          </m:r>
+          <m:nary>
+            <m:naryPr>
+              <m:chr m:val="∑"/>
+              <m:limLoc m:val="undOvr"/>
+              <m:supHide m:val="1"/>
+              <m:ctrlPr>
+                <w:rPr>
+                  <w:rFonts w:ascii="Cambria Math" w:eastAsiaTheme="minorEastAsia" w:hAnsi="Cambria Math" w:cs="Calibri"/>
+                  <w:i/>
+                  <w:sz w:val="36"/>
+                  <w:szCs w:val="36"/>
+                  <w:lang w:val="en-US"/>
+                </w:rPr>
+              </m:ctrlPr>
+            </m:naryPr>
+            <m:sub>
+              <m:r>
+                <w:rPr>
+                  <w:rFonts w:ascii="Cambria Math" w:eastAsiaTheme="minorEastAsia" w:hAnsi="Cambria Math" w:cs="Calibri"/>
+                  <w:sz w:val="36"/>
+                  <w:szCs w:val="36"/>
+                  <w:lang w:val="en-US"/>
+                </w:rPr>
+                <m:t>i</m:t>
+              </m:r>
+              <m:r>
+                <w:rPr>
+                  <w:rFonts w:ascii="Cambria Math" w:eastAsiaTheme="minorEastAsia" w:hAnsi="Cambria Math" w:cs="Calibri"/>
+                  <w:sz w:val="36"/>
+                  <w:szCs w:val="36"/>
+                </w:rPr>
+                <m:t>,</m:t>
+              </m:r>
+              <m:r>
+                <w:rPr>
+                  <w:rFonts w:ascii="Cambria Math" w:eastAsiaTheme="minorEastAsia" w:hAnsi="Cambria Math" w:cs="Calibri"/>
+                  <w:sz w:val="36"/>
+                  <w:szCs w:val="36"/>
+                  <w:lang w:val="en-US"/>
+                </w:rPr>
+                <m:t>d</m:t>
+              </m:r>
+              <m:r>
+                <w:rPr>
+                  <w:rFonts w:ascii="Cambria Math" w:eastAsiaTheme="minorEastAsia" w:hAnsi="Cambria Math" w:cs="Calibri"/>
+                  <w:sz w:val="36"/>
+                  <w:szCs w:val="36"/>
+                </w:rPr>
+                <m:t>,h,</m:t>
+              </m:r>
+              <m:r>
+                <w:rPr>
+                  <w:rFonts w:ascii="Cambria Math" w:eastAsiaTheme="minorEastAsia" w:hAnsi="Cambria Math" w:cs="Calibri"/>
+                  <w:sz w:val="36"/>
+                  <w:szCs w:val="36"/>
+                  <w:lang w:val="en-US"/>
+                </w:rPr>
+                <m:t>c</m:t>
+              </m:r>
+            </m:sub>
+            <m:sup/>
+            <m:e>
+              <m:sSub>
+                <m:sSubPr>
+                  <m:ctrlPr>
+                    <w:rPr>
+                      <w:rFonts w:ascii="Cambria Math" w:hAnsi="Cambria Math" w:cs="Calibri"/>
+                      <w:i/>
+                      <w:sz w:val="36"/>
+                      <w:szCs w:val="36"/>
+                      <w:lang w:val="en-US"/>
+                    </w:rPr>
+                  </m:ctrlPr>
+                </m:sSubPr>
+                <m:e>
+                  <m:r>
+                    <w:rPr>
+                      <w:rFonts w:ascii="Cambria Math" w:hAnsi="Cambria Math" w:cs="Calibri"/>
+                      <w:sz w:val="36"/>
+                      <w:szCs w:val="36"/>
+                      <w:lang w:val="en-US"/>
+                    </w:rPr>
+                    <m:t>K</m:t>
+                  </m:r>
+                </m:e>
+                <m:sub>
+                  <m:r>
+                    <w:rPr>
+                      <w:rFonts w:ascii="Cambria Math" w:hAnsi="Cambria Math" w:cs="Calibri"/>
+                      <w:sz w:val="36"/>
+                      <w:szCs w:val="36"/>
+                      <w:lang w:val="en-US"/>
+                    </w:rPr>
+                    <m:t>i</m:t>
+                  </m:r>
+                  <m:r>
+                    <w:rPr>
+                      <w:rFonts w:ascii="Cambria Math" w:hAnsi="Cambria Math" w:cs="Calibri"/>
+                      <w:sz w:val="36"/>
+                      <w:szCs w:val="36"/>
+                    </w:rPr>
+                    <m:t>,</m:t>
+                  </m:r>
+                  <m:r>
+                    <w:rPr>
+                      <w:rFonts w:ascii="Cambria Math" w:hAnsi="Cambria Math" w:cs="Calibri"/>
+                      <w:sz w:val="36"/>
+                      <w:szCs w:val="36"/>
+                      <w:lang w:val="en-US"/>
+                    </w:rPr>
+                    <m:t>d</m:t>
+                  </m:r>
+                  <m:r>
+                    <w:rPr>
+                      <w:rFonts w:ascii="Cambria Math" w:hAnsi="Cambria Math" w:cs="Calibri"/>
+                      <w:sz w:val="36"/>
+                      <w:szCs w:val="36"/>
+                    </w:rPr>
+                    <m:t>,h,</m:t>
+                  </m:r>
+                  <m:r>
+                    <w:rPr>
+                      <w:rFonts w:ascii="Cambria Math" w:hAnsi="Cambria Math" w:cs="Calibri"/>
+                      <w:sz w:val="36"/>
+                      <w:szCs w:val="36"/>
+                      <w:lang w:val="en-US"/>
+                    </w:rPr>
+                    <m:t>c</m:t>
+                  </m:r>
+                </m:sub>
+              </m:sSub>
+            </m:e>
+          </m:nary>
+          <m:r>
+            <w:rPr>
+              <w:rFonts w:ascii="Cambria Math" w:eastAsiaTheme="minorEastAsia" w:hAnsi="Cambria Math" w:cs="Calibri"/>
+              <w:sz w:val="36"/>
+              <w:szCs w:val="36"/>
+              <w:lang w:val="en-US"/>
+            </w:rPr>
+            <m:t>)</m:t>
+          </m:r>
+        </m:oMath>
+      </m:oMathPara>
+    </w:p>
+    <w:p>
+      <w:pPr>
+        <w:pStyle w:val="a6"/>
+        <w:rPr>
+          <w:rFonts w:ascii="Calibri" w:hAnsi="Calibri" w:cs="Calibri"/>
+          <w:sz w:val="24"/>
+          <w:szCs w:val="24"/>
+        </w:rPr>
+      </w:pPr>
+    </w:p>
+    <w:p>
+      <w:pPr>
+        <w:pStyle w:val="a6"/>
+        <w:rPr>
+          <w:rFonts w:ascii="Calibri" w:hAnsi="Calibri" w:cs="Calibri"/>
+          <w:sz w:val="24"/>
+          <w:szCs w:val="24"/>
+        </w:rPr>
+      </w:pPr>
+    </w:p>
+    <w:p>
+      <w:pPr>
+        <w:pStyle w:val="a6"/>
+        <w:numPr>
+          <w:ilvl w:val="0"/>
+          <w:numId w:val="3"/>
+        </w:numPr>
+        <w:rPr>
+          <w:rFonts w:ascii="Calibri" w:hAnsi="Calibri" w:cs="Calibri"/>
+          <w:sz w:val="24"/>
+          <w:szCs w:val="24"/>
+        </w:rPr>
+      </w:pPr>
+      <w:r>
+        <w:rPr>
+          <w:rFonts w:ascii="Calibri" w:hAnsi="Calibri" w:cs="Calibri"/>
+          <w:sz w:val="24"/>
+          <w:szCs w:val="24"/>
+        </w:rPr>
+        <w:t>Όροι αποφυγής ωρών. Αντίστοιχα, δίνεται η δυνατότητα επιλογής ωρών τις οποίες επιθυμεί να αποφύγει ένας καθηγητής. Για παράδειγμα αποφυγή της πρώτη ώρας κάθε μέρας:</w:t>
+      </w:r>
+    </w:p>
+    <w:p>
+      <w:pPr>
+        <w:pStyle w:val="a6"/>
+        <w:ind w:left="1440"/>
+        <w:rPr>
+          <w:rFonts w:ascii="Calibri" w:hAnsi="Calibri" w:cs="Calibri"/>
+          <w:i/>
+          <w:sz w:val="24"/>
+          <w:szCs w:val="24"/>
+        </w:rPr>
+      </w:pPr>
+      <m:oMathPara>
+        <m:oMath>
+          <m:r>
+            <w:rPr>
+              <w:rFonts w:ascii="Cambria Math" w:eastAsiaTheme="minorEastAsia" w:hAnsi="Cambria Math" w:cs="Calibri"/>
+              <w:sz w:val="36"/>
+              <w:szCs w:val="36"/>
+            </w:rPr>
+            <m:t>a</m:t>
+          </m:r>
+          <m:r>
+            <w:rPr>
+              <w:rFonts w:ascii="Cambria Math" w:eastAsiaTheme="minorEastAsia" w:hAnsi="Cambria Math" w:cs="Calibri"/>
+              <w:sz w:val="36"/>
+              <w:szCs w:val="36"/>
+              <w:lang w:val="en-US"/>
+            </w:rPr>
+            <m:t>voidance</m:t>
+          </m:r>
+          <m:r>
+            <w:rPr>
+              <w:rFonts w:ascii="Cambria Math" w:eastAsiaTheme="minorEastAsia" w:hAnsi="Cambria Math" w:cs="Calibri"/>
+              <w:sz w:val="36"/>
+              <w:szCs w:val="36"/>
+            </w:rPr>
+            <m:t>_</m:t>
+          </m:r>
+          <m:r>
+            <w:rPr>
+              <w:rFonts w:ascii="Cambria Math" w:eastAsiaTheme="minorEastAsia" w:hAnsi="Cambria Math" w:cs="Calibri"/>
+              <w:sz w:val="36"/>
+              <w:szCs w:val="36"/>
+            </w:rPr>
+            <m:t>h</m:t>
+          </m:r>
+          <m:r>
+            <w:rPr>
+              <w:rFonts w:ascii="Cambria Math" w:eastAsiaTheme="minorEastAsia" w:hAnsi="Cambria Math" w:cs="Calibri"/>
+              <w:sz w:val="36"/>
+              <w:szCs w:val="36"/>
+              <w:lang w:val="en-US"/>
+            </w:rPr>
+            <m:t>ours</m:t>
+          </m:r>
+          <m:r>
+            <w:rPr>
+              <w:rFonts w:ascii="Cambria Math" w:eastAsiaTheme="minorEastAsia" w:hAnsi="Cambria Math" w:cs="Calibri"/>
+              <w:sz w:val="36"/>
+              <w:szCs w:val="36"/>
+            </w:rPr>
+            <m:t>=</m:t>
+          </m:r>
+          <m:r>
+            <w:rPr>
+              <w:rFonts w:ascii="Cambria Math" w:eastAsiaTheme="minorEastAsia" w:hAnsi="Cambria Math" w:cs="Calibri"/>
+              <w:sz w:val="36"/>
+              <w:szCs w:val="36"/>
+              <w:lang w:val="en-US"/>
+            </w:rPr>
+            <m:t>sum</m:t>
+          </m:r>
+          <m:r>
+            <w:rPr>
+              <w:rFonts w:ascii="Cambria Math" w:eastAsiaTheme="minorEastAsia" w:hAnsi="Cambria Math" w:cs="Calibri"/>
+              <w:sz w:val="36"/>
+              <w:szCs w:val="36"/>
+            </w:rPr>
+            <m:t>(</m:t>
+          </m:r>
+          <m:r>
+            <w:rPr>
+              <w:rFonts w:ascii="Cambria Math" w:eastAsiaTheme="minorEastAsia" w:hAnsi="Cambria Math" w:cs="Calibri"/>
+              <w:sz w:val="36"/>
+              <w:szCs w:val="36"/>
+              <w:lang w:val="en-US"/>
+            </w:rPr>
+            <m:t>p</m:t>
+          </m:r>
+          <m:r>
+            <w:rPr>
+              <w:rFonts w:ascii="Cambria Math" w:eastAsiaTheme="minorEastAsia" w:hAnsi="Cambria Math" w:cs="Calibri"/>
+              <w:sz w:val="36"/>
+              <w:szCs w:val="36"/>
+              <w:lang w:val="en-US"/>
+            </w:rPr>
+            <m:t>3</m:t>
+          </m:r>
+          <m:r>
+            <w:rPr>
+              <w:rFonts w:ascii="Cambria Math" w:eastAsiaTheme="minorEastAsia" w:hAnsi="Cambria Math" w:cs="Calibri"/>
+              <w:sz w:val="36"/>
+              <w:szCs w:val="36"/>
+            </w:rPr>
+            <m:t>*</m:t>
+          </m:r>
+          <m:nary>
+            <m:naryPr>
+              <m:chr m:val="∑"/>
+              <m:limLoc m:val="undOvr"/>
+              <m:supHide m:val="1"/>
+              <m:ctrlPr>
+                <w:rPr>
+                  <w:rFonts w:ascii="Cambria Math" w:eastAsiaTheme="minorEastAsia" w:hAnsi="Cambria Math" w:cs="Calibri"/>
+                  <w:i/>
+                  <w:sz w:val="36"/>
+                  <w:szCs w:val="36"/>
+                  <w:lang w:val="en-US"/>
+                </w:rPr>
+              </m:ctrlPr>
+            </m:naryPr>
+            <m:sub>
+              <m:r>
+                <w:rPr>
+                  <w:rFonts w:ascii="Cambria Math" w:eastAsiaTheme="minorEastAsia" w:hAnsi="Cambria Math" w:cs="Calibri"/>
+                  <w:sz w:val="36"/>
+                  <w:szCs w:val="36"/>
+                  <w:lang w:val="en-US"/>
+                </w:rPr>
+                <m:t>i</m:t>
+              </m:r>
+              <m:r>
+                <w:rPr>
+                  <w:rFonts w:ascii="Cambria Math" w:eastAsiaTheme="minorEastAsia" w:hAnsi="Cambria Math" w:cs="Calibri"/>
+                  <w:sz w:val="36"/>
+                  <w:szCs w:val="36"/>
+                </w:rPr>
+                <m:t>,</m:t>
+              </m:r>
+              <m:r>
+                <w:rPr>
+                  <w:rFonts w:ascii="Cambria Math" w:eastAsiaTheme="minorEastAsia" w:hAnsi="Cambria Math" w:cs="Calibri"/>
+                  <w:sz w:val="36"/>
+                  <w:szCs w:val="36"/>
+                  <w:lang w:val="en-US"/>
+                </w:rPr>
+                <m:t>d</m:t>
+              </m:r>
+              <m:r>
+                <w:rPr>
+                  <w:rFonts w:ascii="Cambria Math" w:eastAsiaTheme="minorEastAsia" w:hAnsi="Cambria Math" w:cs="Calibri"/>
+                  <w:sz w:val="36"/>
+                  <w:szCs w:val="36"/>
+                </w:rPr>
+                <m:t>,h,</m:t>
+              </m:r>
+              <m:r>
+                <w:rPr>
+                  <w:rFonts w:ascii="Cambria Math" w:eastAsiaTheme="minorEastAsia" w:hAnsi="Cambria Math" w:cs="Calibri"/>
+                  <w:sz w:val="36"/>
+                  <w:szCs w:val="36"/>
+                  <w:lang w:val="en-US"/>
+                </w:rPr>
+                <m:t>c</m:t>
+              </m:r>
+            </m:sub>
+            <m:sup/>
+            <m:e>
+              <m:sSub>
+                <m:sSubPr>
+                  <m:ctrlPr>
+                    <w:rPr>
+                      <w:rFonts w:ascii="Cambria Math" w:hAnsi="Cambria Math" w:cs="Calibri"/>
+                      <w:i/>
+                      <w:sz w:val="36"/>
+                      <w:szCs w:val="36"/>
+                      <w:lang w:val="en-US"/>
+                    </w:rPr>
+                  </m:ctrlPr>
+                </m:sSubPr>
+                <m:e>
+                  <m:r>
+                    <w:rPr>
+                      <w:rFonts w:ascii="Cambria Math" w:hAnsi="Cambria Math" w:cs="Calibri"/>
+                      <w:sz w:val="36"/>
+                      <w:szCs w:val="36"/>
+                      <w:lang w:val="en-US"/>
+                    </w:rPr>
+                    <m:t>K</m:t>
+                  </m:r>
+                </m:e>
+                <m:sub>
+                  <m:r>
+                    <w:rPr>
+                      <w:rFonts w:ascii="Cambria Math" w:hAnsi="Cambria Math" w:cs="Calibri"/>
+                      <w:sz w:val="36"/>
+                      <w:szCs w:val="36"/>
+                      <w:lang w:val="en-US"/>
+                    </w:rPr>
+                    <m:t>i</m:t>
+                  </m:r>
+                  <m:r>
+                    <w:rPr>
+                      <w:rFonts w:ascii="Cambria Math" w:hAnsi="Cambria Math" w:cs="Calibri"/>
+                      <w:sz w:val="36"/>
+                      <w:szCs w:val="36"/>
+                    </w:rPr>
+                    <m:t>,</m:t>
+                  </m:r>
+                  <m:r>
+                    <w:rPr>
+                      <w:rFonts w:ascii="Cambria Math" w:hAnsi="Cambria Math" w:cs="Calibri"/>
+                      <w:sz w:val="36"/>
+                      <w:szCs w:val="36"/>
+                      <w:lang w:val="en-US"/>
+                    </w:rPr>
+                    <m:t>d</m:t>
+                  </m:r>
+                  <m:r>
+                    <w:rPr>
+                      <w:rFonts w:ascii="Cambria Math" w:hAnsi="Cambria Math" w:cs="Calibri"/>
+                      <w:sz w:val="36"/>
+                      <w:szCs w:val="36"/>
+                    </w:rPr>
+                    <m:t>,h,</m:t>
+                  </m:r>
+                  <m:r>
+                    <w:rPr>
+                      <w:rFonts w:ascii="Cambria Math" w:hAnsi="Cambria Math" w:cs="Calibri"/>
+                      <w:sz w:val="36"/>
+                      <w:szCs w:val="36"/>
+                      <w:lang w:val="en-US"/>
+                    </w:rPr>
+                    <m:t>c</m:t>
+                  </m:r>
+                </m:sub>
+              </m:sSub>
+            </m:e>
+          </m:nary>
+          <m:r>
+            <w:rPr>
+              <w:rFonts w:ascii="Cambria Math" w:eastAsiaTheme="minorEastAsia" w:hAnsi="Cambria Math" w:cs="Calibri"/>
+              <w:sz w:val="36"/>
+              <w:szCs w:val="36"/>
+              <w:lang w:val="en-US"/>
+            </w:rPr>
+            <m:t>)</m:t>
+          </m:r>
+        </m:oMath>
+      </m:oMathPara>
     </w:p>
     <w:p>
       <w:pPr>

</xml_diff>

<commit_message>
report almost complete, created input_data_non_complete
</commit_message>
<xml_diff>
--- a/report.docx
+++ b/report.docx
@@ -3613,6 +3613,24 @@
           <w:szCs w:val="24"/>
         </w:rPr>
       </w:pPr>
+      <w:r>
+        <w:rPr>
+          <w:rFonts w:ascii="Calibri" w:hAnsi="Calibri" w:cs="Calibri"/>
+          <w:sz w:val="24"/>
+          <w:szCs w:val="24"/>
+        </w:rPr>
+        <w:t>Η συνάρτηση που θα χρησιμοποιηθεί θα είναι συνάρτηση μεγιστοποίησης αθροίσματος.</w:t>
+      </w:r>
+    </w:p>
+    <w:p>
+      <w:pPr>
+        <w:ind w:left="1080"/>
+        <w:rPr>
+          <w:rFonts w:ascii="Calibri" w:hAnsi="Calibri" w:cs="Calibri"/>
+          <w:sz w:val="24"/>
+          <w:szCs w:val="24"/>
+        </w:rPr>
+      </w:pPr>
     </w:p>
     <w:p>
       <w:pPr>
@@ -3839,7 +3857,33 @@
           <w:sz w:val="24"/>
           <w:szCs w:val="24"/>
         </w:rPr>
-        <w:t>:</w:t>
+        <w:t xml:space="preserve">. Το σύνολο </w:t>
+      </w:r>
+      <w:r>
+        <w:rPr>
+          <w:rFonts w:ascii="Calibri" w:hAnsi="Calibri" w:cs="Calibri"/>
+          <w:sz w:val="24"/>
+          <w:szCs w:val="24"/>
+          <w:lang w:val="en-US"/>
+        </w:rPr>
+        <w:t>P</w:t>
+      </w:r>
+      <w:r>
+        <w:rPr>
+          <w:rFonts w:ascii="Calibri" w:hAnsi="Calibri" w:cs="Calibri"/>
+          <w:sz w:val="24"/>
+          <w:szCs w:val="24"/>
+        </w:rPr>
+        <w:t xml:space="preserve">1 </w:t>
+      </w:r>
+      <w:r>
+        <w:rPr>
+          <w:rFonts w:ascii="Calibri" w:hAnsi="Calibri" w:cs="Calibri"/>
+          <w:sz w:val="24"/>
+          <w:szCs w:val="24"/>
+        </w:rPr>
+        <w:lastRenderedPageBreak/>
+        <w:t>ανήκει στην είσοδο και περιέχει μια λίστα για κάθε καθηγητή η οποία περιέχει τις μέρες τις οποίες επιθυμεί να αποφύγει:</w:t>
       </w:r>
     </w:p>
     <w:p>
@@ -3895,25 +3939,7 @@
               <w:szCs w:val="36"/>
               <w:lang w:val="en-US"/>
             </w:rPr>
-            <w:lastRenderedPageBreak/>
-            <m:t>avoidance</m:t>
-          </m:r>
-          <m:r>
-            <w:rPr>
-              <w:rFonts w:ascii="Cambria Math" w:eastAsiaTheme="minorEastAsia" w:hAnsi="Cambria Math" w:cs="Calibri"/>
-              <w:sz w:val="36"/>
-              <w:szCs w:val="36"/>
-            </w:rPr>
-            <m:t>_</m:t>
-          </m:r>
-          <m:r>
-            <w:rPr>
-              <w:rFonts w:ascii="Cambria Math" w:eastAsiaTheme="minorEastAsia" w:hAnsi="Cambria Math" w:cs="Calibri"/>
-              <w:sz w:val="36"/>
-              <w:szCs w:val="36"/>
-              <w:lang w:val="en-US"/>
-            </w:rPr>
-            <m:t>days</m:t>
+            <m:t>avoided_days</m:t>
           </m:r>
           <m:r>
             <w:rPr>
@@ -3922,23 +3948,6 @@
               <w:szCs w:val="36"/>
             </w:rPr>
             <m:t>=</m:t>
-          </m:r>
-          <m:r>
-            <w:rPr>
-              <w:rFonts w:ascii="Cambria Math" w:eastAsiaTheme="minorEastAsia" w:hAnsi="Cambria Math" w:cs="Calibri"/>
-              <w:sz w:val="36"/>
-              <w:szCs w:val="36"/>
-              <w:lang w:val="en-US"/>
-            </w:rPr>
-            <m:t>sum</m:t>
-          </m:r>
-          <m:r>
-            <w:rPr>
-              <w:rFonts w:ascii="Cambria Math" w:eastAsiaTheme="minorEastAsia" w:hAnsi="Cambria Math" w:cs="Calibri"/>
-              <w:sz w:val="36"/>
-              <w:szCs w:val="36"/>
-            </w:rPr>
-            <m:t>(</m:t>
           </m:r>
           <m:r>
             <w:rPr>
@@ -3997,23 +4006,6 @@
                   <w:sz w:val="36"/>
                   <w:szCs w:val="36"/>
                 </w:rPr>
-                <m:t>,</m:t>
-              </m:r>
-              <m:r>
-                <w:rPr>
-                  <w:rFonts w:ascii="Cambria Math" w:eastAsiaTheme="minorEastAsia" w:hAnsi="Cambria Math" w:cs="Calibri"/>
-                  <w:sz w:val="36"/>
-                  <w:szCs w:val="36"/>
-                  <w:lang w:val="en-US"/>
-                </w:rPr>
-                <m:t>d</m:t>
-              </m:r>
-              <m:r>
-                <w:rPr>
-                  <w:rFonts w:ascii="Cambria Math" w:eastAsiaTheme="minorEastAsia" w:hAnsi="Cambria Math" w:cs="Calibri"/>
-                  <w:sz w:val="36"/>
-                  <w:szCs w:val="36"/>
-                </w:rPr>
                 <m:t>,h,</m:t>
               </m:r>
               <m:r>
@@ -4024,6 +4016,58 @@
                   <w:lang w:val="en-US"/>
                 </w:rPr>
                 <m:t>c</m:t>
+              </m:r>
+              <m:r>
+                <w:rPr>
+                  <w:rFonts w:ascii="Cambria Math" w:eastAsiaTheme="minorEastAsia" w:hAnsi="Cambria Math" w:cs="Calibri"/>
+                  <w:sz w:val="36"/>
+                  <w:szCs w:val="36"/>
+                  <w:lang w:val="en-US"/>
+                </w:rPr>
+                <m:t>,   d∈P</m:t>
+              </m:r>
+              <m:sSub>
+                <m:sSubPr>
+                  <m:ctrlPr>
+                    <w:rPr>
+                      <w:rFonts w:ascii="Cambria Math" w:eastAsiaTheme="minorEastAsia" w:hAnsi="Cambria Math" w:cs="Calibri"/>
+                      <w:i/>
+                      <w:sz w:val="36"/>
+                      <w:szCs w:val="36"/>
+                      <w:lang w:val="en-US"/>
+                    </w:rPr>
+                  </m:ctrlPr>
+                </m:sSubPr>
+                <m:e>
+                  <m:r>
+                    <w:rPr>
+                      <w:rFonts w:ascii="Cambria Math" w:eastAsiaTheme="minorEastAsia" w:hAnsi="Cambria Math" w:cs="Calibri"/>
+                      <w:sz w:val="36"/>
+                      <w:szCs w:val="36"/>
+                      <w:lang w:val="en-US"/>
+                    </w:rPr>
+                    <m:t>1</m:t>
+                  </m:r>
+                </m:e>
+                <m:sub>
+                  <m:r>
+                    <w:rPr>
+                      <w:rFonts w:ascii="Cambria Math" w:eastAsiaTheme="minorEastAsia" w:hAnsi="Cambria Math" w:cs="Calibri"/>
+                      <w:sz w:val="36"/>
+                      <w:szCs w:val="36"/>
+                      <w:lang w:val="en-US"/>
+                    </w:rPr>
+                    <m:t>i</m:t>
+                  </m:r>
+                </m:sub>
+              </m:sSub>
+              <m:r>
+                <w:rPr>
+                  <w:rFonts w:ascii="Cambria Math" w:eastAsiaTheme="minorEastAsia" w:hAnsi="Cambria Math" w:cs="Calibri"/>
+                  <w:sz w:val="36"/>
+                  <w:szCs w:val="36"/>
+                </w:rPr>
+                <m:t xml:space="preserve">  </m:t>
               </m:r>
             </m:sub>
             <m:sup/>
@@ -4106,7 +4150,7 @@
               <w:szCs w:val="36"/>
               <w:lang w:val="en-US"/>
             </w:rPr>
-            <m:t>)</m:t>
+            <m:t xml:space="preserve"> </m:t>
           </m:r>
         </m:oMath>
       </m:oMathPara>
@@ -4142,13 +4186,89 @@
           <w:sz w:val="24"/>
           <w:szCs w:val="24"/>
         </w:rPr>
-        <w:t>Όροι προτίμησης ημερών. Ομοίως ο κάθε καθηγητής μπορεί να επιλέξει τις μέρες στις οποίες προτιμάει να διδάσκει. Οι όροι θα έχουν βάρος ίσο με την αντίστοιχη παράμετρο:</w:t>
+        <w:t>Όροι προτίμησης ημερών. Ομοίως ο κάθε καθηγητής μπορεί να επιλέξει τις μέρες στις οποίες προτιμάει να διδάσκει. Οι όροι θα έχουν βάρος ίσο με την αντίστοιχη παράμετρο</w:t>
+      </w:r>
+      <w:r>
+        <w:rPr>
+          <w:rFonts w:ascii="Calibri" w:hAnsi="Calibri" w:cs="Calibri"/>
+          <w:sz w:val="24"/>
+          <w:szCs w:val="24"/>
+        </w:rPr>
+        <w:t xml:space="preserve">. </w:t>
+      </w:r>
+      <w:r>
+        <w:rPr>
+          <w:rFonts w:ascii="Calibri" w:hAnsi="Calibri" w:cs="Calibri"/>
+          <w:sz w:val="24"/>
+          <w:szCs w:val="24"/>
+        </w:rPr>
+        <w:t xml:space="preserve">Το σύνολο </w:t>
+      </w:r>
+      <w:r>
+        <w:rPr>
+          <w:rFonts w:ascii="Calibri" w:hAnsi="Calibri" w:cs="Calibri"/>
+          <w:sz w:val="24"/>
+          <w:szCs w:val="24"/>
+          <w:lang w:val="en-US"/>
+        </w:rPr>
+        <w:t>P</w:t>
+      </w:r>
+      <w:r>
+        <w:rPr>
+          <w:rFonts w:ascii="Calibri" w:hAnsi="Calibri" w:cs="Calibri"/>
+          <w:sz w:val="24"/>
+          <w:szCs w:val="24"/>
+        </w:rPr>
+        <w:t>2</w:t>
+      </w:r>
+      <w:r>
+        <w:rPr>
+          <w:rFonts w:ascii="Calibri" w:hAnsi="Calibri" w:cs="Calibri"/>
+          <w:sz w:val="24"/>
+          <w:szCs w:val="24"/>
+        </w:rPr>
+        <w:t xml:space="preserve">, αντίστοιχα με το </w:t>
+      </w:r>
+      <w:r>
+        <w:rPr>
+          <w:rFonts w:ascii="Calibri" w:hAnsi="Calibri" w:cs="Calibri"/>
+          <w:sz w:val="24"/>
+          <w:szCs w:val="24"/>
+          <w:lang w:val="en-US"/>
+        </w:rPr>
+        <w:t>P</w:t>
+      </w:r>
+      <w:r>
+        <w:rPr>
+          <w:rFonts w:ascii="Calibri" w:hAnsi="Calibri" w:cs="Calibri"/>
+          <w:sz w:val="24"/>
+          <w:szCs w:val="24"/>
+        </w:rPr>
+        <w:t xml:space="preserve">1 </w:t>
+      </w:r>
+      <w:r>
+        <w:rPr>
+          <w:rFonts w:ascii="Calibri" w:hAnsi="Calibri" w:cs="Calibri"/>
+          <w:sz w:val="24"/>
+          <w:szCs w:val="24"/>
+        </w:rPr>
+        <w:t>ανήκει στην είσοδο:</w:t>
       </w:r>
     </w:p>
     <w:p>
       <w:pPr>
         <w:pStyle w:val="a6"/>
         <w:ind w:left="1440"/>
+        <w:rPr>
+          <w:rFonts w:ascii="Calibri" w:hAnsi="Calibri" w:cs="Calibri"/>
+          <w:sz w:val="24"/>
+          <w:szCs w:val="24"/>
+        </w:rPr>
+      </w:pPr>
+    </w:p>
+    <w:p>
+      <w:pPr>
+        <w:pStyle w:val="a6"/>
         <w:rPr>
           <w:rFonts w:ascii="Calibri" w:hAnsi="Calibri" w:cs="Calibri"/>
           <w:sz w:val="24"/>
@@ -4171,17 +4291,9 @@
               <w:rFonts w:ascii="Cambria Math" w:eastAsiaTheme="minorEastAsia" w:hAnsi="Cambria Math" w:cs="Calibri"/>
               <w:sz w:val="36"/>
               <w:szCs w:val="36"/>
-            </w:rPr>
-            <m:t>_</m:t>
-          </m:r>
-          <m:r>
-            <w:rPr>
-              <w:rFonts w:ascii="Cambria Math" w:eastAsiaTheme="minorEastAsia" w:hAnsi="Cambria Math" w:cs="Calibri"/>
-              <w:sz w:val="36"/>
-              <w:szCs w:val="36"/>
               <w:lang w:val="en-US"/>
             </w:rPr>
-            <m:t>days</m:t>
+            <m:t>_days</m:t>
           </m:r>
           <m:r>
             <w:rPr>
@@ -4190,23 +4302,6 @@
               <w:szCs w:val="36"/>
             </w:rPr>
             <m:t>=</m:t>
-          </m:r>
-          <m:r>
-            <w:rPr>
-              <w:rFonts w:ascii="Cambria Math" w:eastAsiaTheme="minorEastAsia" w:hAnsi="Cambria Math" w:cs="Calibri"/>
-              <w:sz w:val="36"/>
-              <w:szCs w:val="36"/>
-              <w:lang w:val="en-US"/>
-            </w:rPr>
-            <m:t>sum</m:t>
-          </m:r>
-          <m:r>
-            <w:rPr>
-              <w:rFonts w:ascii="Cambria Math" w:eastAsiaTheme="minorEastAsia" w:hAnsi="Cambria Math" w:cs="Calibri"/>
-              <w:sz w:val="36"/>
-              <w:szCs w:val="36"/>
-            </w:rPr>
-            <m:t>(</m:t>
           </m:r>
           <m:r>
             <w:rPr>
@@ -4265,23 +4360,6 @@
                   <w:sz w:val="36"/>
                   <w:szCs w:val="36"/>
                 </w:rPr>
-                <m:t>,</m:t>
-              </m:r>
-              <m:r>
-                <w:rPr>
-                  <w:rFonts w:ascii="Cambria Math" w:eastAsiaTheme="minorEastAsia" w:hAnsi="Cambria Math" w:cs="Calibri"/>
-                  <w:sz w:val="36"/>
-                  <w:szCs w:val="36"/>
-                  <w:lang w:val="en-US"/>
-                </w:rPr>
-                <m:t>d</m:t>
-              </m:r>
-              <m:r>
-                <w:rPr>
-                  <w:rFonts w:ascii="Cambria Math" w:eastAsiaTheme="minorEastAsia" w:hAnsi="Cambria Math" w:cs="Calibri"/>
-                  <w:sz w:val="36"/>
-                  <w:szCs w:val="36"/>
-                </w:rPr>
                 <m:t>,h,</m:t>
               </m:r>
               <m:r>
@@ -4291,7 +4369,50 @@
                   <w:szCs w:val="36"/>
                   <w:lang w:val="en-US"/>
                 </w:rPr>
-                <m:t>c</m:t>
+                <m:t>c,   d∈P</m:t>
+              </m:r>
+              <m:sSub>
+                <m:sSubPr>
+                  <m:ctrlPr>
+                    <w:rPr>
+                      <w:rFonts w:ascii="Cambria Math" w:eastAsiaTheme="minorEastAsia" w:hAnsi="Cambria Math" w:cs="Calibri"/>
+                      <w:i/>
+                      <w:sz w:val="36"/>
+                      <w:szCs w:val="36"/>
+                      <w:lang w:val="en-US"/>
+                    </w:rPr>
+                  </m:ctrlPr>
+                </m:sSubPr>
+                <m:e>
+                  <m:r>
+                    <w:rPr>
+                      <w:rFonts w:ascii="Cambria Math" w:eastAsiaTheme="minorEastAsia" w:hAnsi="Cambria Math" w:cs="Calibri"/>
+                      <w:sz w:val="36"/>
+                      <w:szCs w:val="36"/>
+                      <w:lang w:val="en-US"/>
+                    </w:rPr>
+                    <m:t>2</m:t>
+                  </m:r>
+                </m:e>
+                <m:sub>
+                  <m:r>
+                    <w:rPr>
+                      <w:rFonts w:ascii="Cambria Math" w:eastAsiaTheme="minorEastAsia" w:hAnsi="Cambria Math" w:cs="Calibri"/>
+                      <w:sz w:val="36"/>
+                      <w:szCs w:val="36"/>
+                      <w:lang w:val="en-US"/>
+                    </w:rPr>
+                    <m:t>i</m:t>
+                  </m:r>
+                </m:sub>
+              </m:sSub>
+              <m:r>
+                <w:rPr>
+                  <w:rFonts w:ascii="Cambria Math" w:eastAsiaTheme="minorEastAsia" w:hAnsi="Cambria Math" w:cs="Calibri"/>
+                  <w:sz w:val="36"/>
+                  <w:szCs w:val="36"/>
+                </w:rPr>
+                <m:t xml:space="preserve">  </m:t>
               </m:r>
             </m:sub>
             <m:sup/>
@@ -4374,20 +4495,10 @@
               <w:szCs w:val="36"/>
               <w:lang w:val="en-US"/>
             </w:rPr>
-            <m:t>)</m:t>
+            <m:t xml:space="preserve"> </m:t>
           </m:r>
         </m:oMath>
       </m:oMathPara>
-    </w:p>
-    <w:p>
-      <w:pPr>
-        <w:pStyle w:val="a6"/>
-        <w:rPr>
-          <w:rFonts w:ascii="Calibri" w:hAnsi="Calibri" w:cs="Calibri"/>
-          <w:sz w:val="24"/>
-          <w:szCs w:val="24"/>
-        </w:rPr>
-      </w:pPr>
     </w:p>
     <w:p>
       <w:pPr>
@@ -4418,16 +4529,68 @@
           <w:sz w:val="24"/>
           <w:szCs w:val="24"/>
         </w:rPr>
-        <w:t>Όροι αποφυγής ωρών. Αντίστοιχα, δίνεται η δυνατότητα επιλογής ωρών τις οποίες επιθυμεί να αποφύγει ένας καθηγητής. Για παράδειγμα αποφυγή της πρώτη ώρας κάθε μέρας:</w:t>
-      </w:r>
-    </w:p>
-    <w:p>
-      <w:pPr>
-        <w:pStyle w:val="a6"/>
-        <w:ind w:left="1440"/>
-        <w:rPr>
-          <w:rFonts w:ascii="Calibri" w:hAnsi="Calibri" w:cs="Calibri"/>
-          <w:i/>
+        <w:t>Όροι αποφυγής ωρών. Αντίστοιχα, δίνεται η δυνατότητα επιλογής ωρών τις οποίες επιθυμεί να αποφύγει ένας καθηγητής. Για παράδειγμα αποφυγή της πρώτη ώρας κάθε μέρας</w:t>
+      </w:r>
+      <w:r>
+        <w:rPr>
+          <w:rFonts w:ascii="Calibri" w:hAnsi="Calibri" w:cs="Calibri"/>
+          <w:sz w:val="24"/>
+          <w:szCs w:val="24"/>
+        </w:rPr>
+        <w:t xml:space="preserve">. </w:t>
+      </w:r>
+      <w:r>
+        <w:rPr>
+          <w:rFonts w:ascii="Calibri" w:hAnsi="Calibri" w:cs="Calibri"/>
+          <w:sz w:val="24"/>
+          <w:szCs w:val="24"/>
+        </w:rPr>
+        <w:t xml:space="preserve">Το σύνολο </w:t>
+      </w:r>
+      <w:r>
+        <w:rPr>
+          <w:rFonts w:ascii="Calibri" w:hAnsi="Calibri" w:cs="Calibri"/>
+          <w:sz w:val="24"/>
+          <w:szCs w:val="24"/>
+          <w:lang w:val="en-US"/>
+        </w:rPr>
+        <w:t>P</w:t>
+      </w:r>
+      <w:r>
+        <w:rPr>
+          <w:rFonts w:ascii="Calibri" w:hAnsi="Calibri" w:cs="Calibri"/>
+          <w:sz w:val="24"/>
+          <w:szCs w:val="24"/>
+        </w:rPr>
+        <w:t xml:space="preserve">3 </w:t>
+      </w:r>
+      <w:r>
+        <w:rPr>
+          <w:rFonts w:ascii="Calibri" w:hAnsi="Calibri" w:cs="Calibri"/>
+          <w:sz w:val="24"/>
+          <w:szCs w:val="24"/>
+        </w:rPr>
+        <w:t>ανήκει και αυτό στην είσοδο και αντίστοιχα με τα δύο προηγούμενα, περιέχει για τον κάθε καθηγητή μια λίστα με τις ώρες τις οποίες επιθυμεί να αποφύγει:</w:t>
+      </w:r>
+    </w:p>
+    <w:p>
+      <w:pPr>
+        <w:pStyle w:val="a6"/>
+        <w:ind w:left="2160"/>
+        <w:rPr>
+          <w:rFonts w:ascii="Calibri" w:hAnsi="Calibri" w:cs="Calibri"/>
+          <w:sz w:val="24"/>
+          <w:szCs w:val="24"/>
+          <w:lang w:val="en-US"/>
+        </w:rPr>
+      </w:pPr>
+    </w:p>
+    <w:p>
+      <w:pPr>
+        <w:pStyle w:val="a6"/>
+        <w:ind w:firstLine="360"/>
+        <w:rPr>
+          <w:rFonts w:ascii="Calibri" w:hAnsi="Calibri" w:cs="Calibri"/>
           <w:sz w:val="24"/>
           <w:szCs w:val="24"/>
         </w:rPr>
@@ -4439,17 +4602,9 @@
               <w:rFonts w:ascii="Cambria Math" w:eastAsiaTheme="minorEastAsia" w:hAnsi="Cambria Math" w:cs="Calibri"/>
               <w:sz w:val="36"/>
               <w:szCs w:val="36"/>
-            </w:rPr>
-            <m:t>a</m:t>
-          </m:r>
-          <m:r>
-            <w:rPr>
-              <w:rFonts w:ascii="Cambria Math" w:eastAsiaTheme="minorEastAsia" w:hAnsi="Cambria Math" w:cs="Calibri"/>
-              <w:sz w:val="36"/>
-              <w:szCs w:val="36"/>
               <w:lang w:val="en-US"/>
             </w:rPr>
-            <m:t>voidance</m:t>
+            <m:t>avoided</m:t>
           </m:r>
           <m:r>
             <w:rPr>
@@ -4474,7 +4629,16 @@
               <w:szCs w:val="36"/>
               <w:lang w:val="en-US"/>
             </w:rPr>
-            <m:t>ours</m:t>
+            <m:t>our</m:t>
+          </m:r>
+          <m:r>
+            <w:rPr>
+              <w:rFonts w:ascii="Cambria Math" w:eastAsiaTheme="minorEastAsia" w:hAnsi="Cambria Math" w:cs="Calibri"/>
+              <w:sz w:val="36"/>
+              <w:szCs w:val="36"/>
+              <w:lang w:val="en-US"/>
+            </w:rPr>
+            <m:t>s</m:t>
           </m:r>
           <m:r>
             <w:rPr>
@@ -4491,23 +4655,6 @@
               <w:szCs w:val="36"/>
               <w:lang w:val="en-US"/>
             </w:rPr>
-            <m:t>sum</m:t>
-          </m:r>
-          <m:r>
-            <w:rPr>
-              <w:rFonts w:ascii="Cambria Math" w:eastAsiaTheme="minorEastAsia" w:hAnsi="Cambria Math" w:cs="Calibri"/>
-              <w:sz w:val="36"/>
-              <w:szCs w:val="36"/>
-            </w:rPr>
-            <m:t>(</m:t>
-          </m:r>
-          <m:r>
-            <w:rPr>
-              <w:rFonts w:ascii="Cambria Math" w:eastAsiaTheme="minorEastAsia" w:hAnsi="Cambria Math" w:cs="Calibri"/>
-              <w:sz w:val="36"/>
-              <w:szCs w:val="36"/>
-              <w:lang w:val="en-US"/>
-            </w:rPr>
             <m:t>p</m:t>
           </m:r>
           <m:r>
@@ -4515,7 +4662,6 @@
               <w:rFonts w:ascii="Cambria Math" w:eastAsiaTheme="minorEastAsia" w:hAnsi="Cambria Math" w:cs="Calibri"/>
               <w:sz w:val="36"/>
               <w:szCs w:val="36"/>
-              <w:lang w:val="en-US"/>
             </w:rPr>
             <m:t>3</m:t>
           </m:r>
@@ -4565,7 +4711,6 @@
                   <w:rFonts w:ascii="Cambria Math" w:eastAsiaTheme="minorEastAsia" w:hAnsi="Cambria Math" w:cs="Calibri"/>
                   <w:sz w:val="36"/>
                   <w:szCs w:val="36"/>
-                  <w:lang w:val="en-US"/>
                 </w:rPr>
                 <m:t>d</m:t>
               </m:r>
@@ -4575,7 +4720,7 @@
                   <w:sz w:val="36"/>
                   <w:szCs w:val="36"/>
                 </w:rPr>
-                <m:t>,h,</m:t>
+                <m:t>,</m:t>
               </m:r>
               <m:r>
                 <w:rPr>
@@ -4585,6 +4730,81 @@
                   <w:lang w:val="en-US"/>
                 </w:rPr>
                 <m:t>c</m:t>
+              </m:r>
+              <m:r>
+                <w:rPr>
+                  <w:rFonts w:ascii="Cambria Math" w:eastAsiaTheme="minorEastAsia" w:hAnsi="Cambria Math" w:cs="Calibri"/>
+                  <w:sz w:val="36"/>
+                  <w:szCs w:val="36"/>
+                </w:rPr>
+                <m:t xml:space="preserve">,   </m:t>
+              </m:r>
+              <m:r>
+                <w:rPr>
+                  <w:rFonts w:ascii="Cambria Math" w:eastAsiaTheme="minorEastAsia" w:hAnsi="Cambria Math" w:cs="Calibri"/>
+                  <w:sz w:val="36"/>
+                  <w:szCs w:val="36"/>
+                </w:rPr>
+                <m:t>h</m:t>
+              </m:r>
+              <m:r>
+                <w:rPr>
+                  <w:rFonts w:ascii="Cambria Math" w:eastAsiaTheme="minorEastAsia" w:hAnsi="Cambria Math" w:cs="Calibri"/>
+                  <w:sz w:val="36"/>
+                  <w:szCs w:val="36"/>
+                </w:rPr>
+                <m:t>∈</m:t>
+              </m:r>
+              <m:r>
+                <w:rPr>
+                  <w:rFonts w:ascii="Cambria Math" w:eastAsiaTheme="minorEastAsia" w:hAnsi="Cambria Math" w:cs="Calibri"/>
+                  <w:sz w:val="36"/>
+                  <w:szCs w:val="36"/>
+                  <w:lang w:val="en-US"/>
+                </w:rPr>
+                <m:t>P</m:t>
+              </m:r>
+              <m:sSub>
+                <m:sSubPr>
+                  <m:ctrlPr>
+                    <w:rPr>
+                      <w:rFonts w:ascii="Cambria Math" w:eastAsiaTheme="minorEastAsia" w:hAnsi="Cambria Math" w:cs="Calibri"/>
+                      <w:i/>
+                      <w:sz w:val="36"/>
+                      <w:szCs w:val="36"/>
+                      <w:lang w:val="en-US"/>
+                    </w:rPr>
+                  </m:ctrlPr>
+                </m:sSubPr>
+                <m:e>
+                  <m:r>
+                    <w:rPr>
+                      <w:rFonts w:ascii="Cambria Math" w:eastAsiaTheme="minorEastAsia" w:hAnsi="Cambria Math" w:cs="Calibri"/>
+                      <w:sz w:val="36"/>
+                      <w:szCs w:val="36"/>
+                    </w:rPr>
+                    <m:t>3</m:t>
+                  </m:r>
+                </m:e>
+                <m:sub>
+                  <m:r>
+                    <w:rPr>
+                      <w:rFonts w:ascii="Cambria Math" w:eastAsiaTheme="minorEastAsia" w:hAnsi="Cambria Math" w:cs="Calibri"/>
+                      <w:sz w:val="36"/>
+                      <w:szCs w:val="36"/>
+                      <w:lang w:val="en-US"/>
+                    </w:rPr>
+                    <m:t>i</m:t>
+                  </m:r>
+                </m:sub>
+              </m:sSub>
+              <m:r>
+                <w:rPr>
+                  <w:rFonts w:ascii="Cambria Math" w:eastAsiaTheme="minorEastAsia" w:hAnsi="Cambria Math" w:cs="Calibri"/>
+                  <w:sz w:val="36"/>
+                  <w:szCs w:val="36"/>
+                </w:rPr>
+                <m:t xml:space="preserve">  </m:t>
               </m:r>
             </m:sub>
             <m:sup/>
@@ -4665,9 +4885,8 @@
               <w:rFonts w:ascii="Cambria Math" w:eastAsiaTheme="minorEastAsia" w:hAnsi="Cambria Math" w:cs="Calibri"/>
               <w:sz w:val="36"/>
               <w:szCs w:val="36"/>
-              <w:lang w:val="en-US"/>
             </w:rPr>
-            <m:t>)</m:t>
+            <m:t xml:space="preserve"> </m:t>
           </m:r>
         </m:oMath>
       </m:oMathPara>
@@ -4685,6 +4904,1126 @@
     <w:p>
       <w:pPr>
         <w:pStyle w:val="a6"/>
+        <w:numPr>
+          <w:ilvl w:val="0"/>
+          <w:numId w:val="3"/>
+        </w:numPr>
+        <w:rPr>
+          <w:rFonts w:ascii="Calibri" w:hAnsi="Calibri" w:cs="Calibri"/>
+          <w:sz w:val="24"/>
+          <w:szCs w:val="24"/>
+        </w:rPr>
+      </w:pPr>
+      <w:r>
+        <w:rPr>
+          <w:rFonts w:ascii="Calibri" w:hAnsi="Calibri" w:cs="Calibri"/>
+          <w:sz w:val="24"/>
+          <w:szCs w:val="24"/>
+        </w:rPr>
+        <w:t xml:space="preserve">Όροι προτίμησης ημερών. Ομοίως με παραπάνω, ορίζονται οι ώρες τις οποίες προτιμάει ένας καθηγητής να διδάσκει. Το σύνολο </w:t>
+      </w:r>
+      <w:r>
+        <w:rPr>
+          <w:rFonts w:ascii="Calibri" w:hAnsi="Calibri" w:cs="Calibri"/>
+          <w:sz w:val="24"/>
+          <w:szCs w:val="24"/>
+          <w:lang w:val="en-US"/>
+        </w:rPr>
+        <w:t xml:space="preserve">P4 </w:t>
+      </w:r>
+      <w:r>
+        <w:rPr>
+          <w:rFonts w:ascii="Calibri" w:hAnsi="Calibri" w:cs="Calibri"/>
+          <w:sz w:val="24"/>
+          <w:szCs w:val="24"/>
+        </w:rPr>
+        <w:t>είναι αντίστοιχο με τα παραπάνω:</w:t>
+      </w:r>
+    </w:p>
+    <w:p>
+      <w:pPr>
+        <w:pStyle w:val="a6"/>
+        <w:ind w:left="1440"/>
+        <w:rPr>
+          <w:rFonts w:ascii="Calibri" w:hAnsi="Calibri" w:cs="Calibri"/>
+          <w:sz w:val="24"/>
+          <w:szCs w:val="24"/>
+        </w:rPr>
+      </w:pPr>
+    </w:p>
+    <w:p>
+      <w:pPr>
+        <w:pStyle w:val="a6"/>
+        <w:ind w:left="1440"/>
+        <w:rPr>
+          <w:rFonts w:ascii="Calibri" w:hAnsi="Calibri" w:cs="Calibri"/>
+          <w:sz w:val="24"/>
+          <w:szCs w:val="24"/>
+        </w:rPr>
+      </w:pPr>
+      <m:oMathPara>
+        <m:oMath>
+          <m:r>
+            <w:rPr>
+              <w:rFonts w:ascii="Cambria Math" w:eastAsiaTheme="minorEastAsia" w:hAnsi="Cambria Math" w:cs="Calibri"/>
+              <w:sz w:val="36"/>
+              <w:szCs w:val="36"/>
+              <w:lang w:val="en-US"/>
+            </w:rPr>
+            <m:t>preferred</m:t>
+          </m:r>
+          <m:r>
+            <w:rPr>
+              <w:rFonts w:ascii="Cambria Math" w:eastAsiaTheme="minorEastAsia" w:hAnsi="Cambria Math" w:cs="Calibri"/>
+              <w:sz w:val="36"/>
+              <w:szCs w:val="36"/>
+              <w:lang w:val="en-US"/>
+            </w:rPr>
+            <m:t>_hours</m:t>
+          </m:r>
+          <m:r>
+            <w:rPr>
+              <w:rFonts w:ascii="Cambria Math" w:eastAsiaTheme="minorEastAsia" w:hAnsi="Cambria Math" w:cs="Calibri"/>
+              <w:sz w:val="36"/>
+              <w:szCs w:val="36"/>
+            </w:rPr>
+            <m:t>=</m:t>
+          </m:r>
+          <m:r>
+            <w:rPr>
+              <w:rFonts w:ascii="Cambria Math" w:eastAsiaTheme="minorEastAsia" w:hAnsi="Cambria Math" w:cs="Calibri"/>
+              <w:sz w:val="36"/>
+              <w:szCs w:val="36"/>
+              <w:lang w:val="en-US"/>
+            </w:rPr>
+            <m:t>p</m:t>
+          </m:r>
+          <m:r>
+            <w:rPr>
+              <w:rFonts w:ascii="Cambria Math" w:eastAsiaTheme="minorEastAsia" w:hAnsi="Cambria Math" w:cs="Calibri"/>
+              <w:sz w:val="36"/>
+              <w:szCs w:val="36"/>
+              <w:lang w:val="en-US"/>
+            </w:rPr>
+            <m:t>4</m:t>
+          </m:r>
+          <m:r>
+            <w:rPr>
+              <w:rFonts w:ascii="Cambria Math" w:eastAsiaTheme="minorEastAsia" w:hAnsi="Cambria Math" w:cs="Calibri"/>
+              <w:sz w:val="36"/>
+              <w:szCs w:val="36"/>
+            </w:rPr>
+            <m:t>*</m:t>
+          </m:r>
+          <m:nary>
+            <m:naryPr>
+              <m:chr m:val="∑"/>
+              <m:limLoc m:val="undOvr"/>
+              <m:supHide m:val="1"/>
+              <m:ctrlPr>
+                <w:rPr>
+                  <w:rFonts w:ascii="Cambria Math" w:eastAsiaTheme="minorEastAsia" w:hAnsi="Cambria Math" w:cs="Calibri"/>
+                  <w:i/>
+                  <w:sz w:val="36"/>
+                  <w:szCs w:val="36"/>
+                  <w:lang w:val="en-US"/>
+                </w:rPr>
+              </m:ctrlPr>
+            </m:naryPr>
+            <m:sub>
+              <m:r>
+                <w:rPr>
+                  <w:rFonts w:ascii="Cambria Math" w:eastAsiaTheme="minorEastAsia" w:hAnsi="Cambria Math" w:cs="Calibri"/>
+                  <w:sz w:val="36"/>
+                  <w:szCs w:val="36"/>
+                  <w:lang w:val="en-US"/>
+                </w:rPr>
+                <m:t>i</m:t>
+              </m:r>
+              <m:r>
+                <w:rPr>
+                  <w:rFonts w:ascii="Cambria Math" w:eastAsiaTheme="minorEastAsia" w:hAnsi="Cambria Math" w:cs="Calibri"/>
+                  <w:sz w:val="36"/>
+                  <w:szCs w:val="36"/>
+                </w:rPr>
+                <m:t>,</m:t>
+              </m:r>
+              <m:r>
+                <w:rPr>
+                  <w:rFonts w:ascii="Cambria Math" w:eastAsiaTheme="minorEastAsia" w:hAnsi="Cambria Math" w:cs="Calibri"/>
+                  <w:sz w:val="36"/>
+                  <w:szCs w:val="36"/>
+                </w:rPr>
+                <m:t>d</m:t>
+              </m:r>
+              <m:r>
+                <w:rPr>
+                  <w:rFonts w:ascii="Cambria Math" w:eastAsiaTheme="minorEastAsia" w:hAnsi="Cambria Math" w:cs="Calibri"/>
+                  <w:sz w:val="36"/>
+                  <w:szCs w:val="36"/>
+                </w:rPr>
+                <m:t>,</m:t>
+              </m:r>
+              <m:r>
+                <w:rPr>
+                  <w:rFonts w:ascii="Cambria Math" w:eastAsiaTheme="minorEastAsia" w:hAnsi="Cambria Math" w:cs="Calibri"/>
+                  <w:sz w:val="36"/>
+                  <w:szCs w:val="36"/>
+                  <w:lang w:val="en-US"/>
+                </w:rPr>
+                <m:t>c,   h∈P</m:t>
+              </m:r>
+              <m:sSub>
+                <m:sSubPr>
+                  <m:ctrlPr>
+                    <w:rPr>
+                      <w:rFonts w:ascii="Cambria Math" w:eastAsiaTheme="minorEastAsia" w:hAnsi="Cambria Math" w:cs="Calibri"/>
+                      <w:i/>
+                      <w:sz w:val="36"/>
+                      <w:szCs w:val="36"/>
+                      <w:lang w:val="en-US"/>
+                    </w:rPr>
+                  </m:ctrlPr>
+                </m:sSubPr>
+                <m:e>
+                  <m:r>
+                    <w:rPr>
+                      <w:rFonts w:ascii="Cambria Math" w:eastAsiaTheme="minorEastAsia" w:hAnsi="Cambria Math" w:cs="Calibri"/>
+                      <w:sz w:val="36"/>
+                      <w:szCs w:val="36"/>
+                      <w:lang w:val="en-US"/>
+                    </w:rPr>
+                    <m:t>4</m:t>
+                  </m:r>
+                </m:e>
+                <m:sub>
+                  <m:r>
+                    <w:rPr>
+                      <w:rFonts w:ascii="Cambria Math" w:eastAsiaTheme="minorEastAsia" w:hAnsi="Cambria Math" w:cs="Calibri"/>
+                      <w:sz w:val="36"/>
+                      <w:szCs w:val="36"/>
+                      <w:lang w:val="en-US"/>
+                    </w:rPr>
+                    <m:t>i</m:t>
+                  </m:r>
+                </m:sub>
+              </m:sSub>
+              <m:r>
+                <w:rPr>
+                  <w:rFonts w:ascii="Cambria Math" w:eastAsiaTheme="minorEastAsia" w:hAnsi="Cambria Math" w:cs="Calibri"/>
+                  <w:sz w:val="36"/>
+                  <w:szCs w:val="36"/>
+                </w:rPr>
+                <m:t xml:space="preserve">  </m:t>
+              </m:r>
+            </m:sub>
+            <m:sup/>
+            <m:e>
+              <m:sSub>
+                <m:sSubPr>
+                  <m:ctrlPr>
+                    <w:rPr>
+                      <w:rFonts w:ascii="Cambria Math" w:hAnsi="Cambria Math" w:cs="Calibri"/>
+                      <w:i/>
+                      <w:sz w:val="36"/>
+                      <w:szCs w:val="36"/>
+                      <w:lang w:val="en-US"/>
+                    </w:rPr>
+                  </m:ctrlPr>
+                </m:sSubPr>
+                <m:e>
+                  <m:r>
+                    <w:rPr>
+                      <w:rFonts w:ascii="Cambria Math" w:hAnsi="Cambria Math" w:cs="Calibri"/>
+                      <w:sz w:val="36"/>
+                      <w:szCs w:val="36"/>
+                      <w:lang w:val="en-US"/>
+                    </w:rPr>
+                    <m:t>K</m:t>
+                  </m:r>
+                </m:e>
+                <m:sub>
+                  <m:r>
+                    <w:rPr>
+                      <w:rFonts w:ascii="Cambria Math" w:hAnsi="Cambria Math" w:cs="Calibri"/>
+                      <w:sz w:val="36"/>
+                      <w:szCs w:val="36"/>
+                      <w:lang w:val="en-US"/>
+                    </w:rPr>
+                    <m:t>i</m:t>
+                  </m:r>
+                  <m:r>
+                    <w:rPr>
+                      <w:rFonts w:ascii="Cambria Math" w:hAnsi="Cambria Math" w:cs="Calibri"/>
+                      <w:sz w:val="36"/>
+                      <w:szCs w:val="36"/>
+                    </w:rPr>
+                    <m:t>,</m:t>
+                  </m:r>
+                  <m:r>
+                    <w:rPr>
+                      <w:rFonts w:ascii="Cambria Math" w:hAnsi="Cambria Math" w:cs="Calibri"/>
+                      <w:sz w:val="36"/>
+                      <w:szCs w:val="36"/>
+                      <w:lang w:val="en-US"/>
+                    </w:rPr>
+                    <m:t>d</m:t>
+                  </m:r>
+                  <m:r>
+                    <w:rPr>
+                      <w:rFonts w:ascii="Cambria Math" w:hAnsi="Cambria Math" w:cs="Calibri"/>
+                      <w:sz w:val="36"/>
+                      <w:szCs w:val="36"/>
+                    </w:rPr>
+                    <m:t>,h,</m:t>
+                  </m:r>
+                  <m:r>
+                    <w:rPr>
+                      <w:rFonts w:ascii="Cambria Math" w:hAnsi="Cambria Math" w:cs="Calibri"/>
+                      <w:sz w:val="36"/>
+                      <w:szCs w:val="36"/>
+                      <w:lang w:val="en-US"/>
+                    </w:rPr>
+                    <m:t>c</m:t>
+                  </m:r>
+                </m:sub>
+              </m:sSub>
+            </m:e>
+          </m:nary>
+        </m:oMath>
+      </m:oMathPara>
+    </w:p>
+    <w:p>
+      <w:pPr>
+        <w:rPr>
+          <w:rFonts w:ascii="Calibri" w:hAnsi="Calibri" w:cs="Calibri"/>
+          <w:sz w:val="24"/>
+          <w:szCs w:val="24"/>
+          <w:lang w:val="en-US"/>
+        </w:rPr>
+      </w:pPr>
+      <w:r>
+        <w:rPr>
+          <w:rFonts w:ascii="Calibri" w:hAnsi="Calibri" w:cs="Calibri"/>
+          <w:sz w:val="24"/>
+          <w:szCs w:val="24"/>
+          <w:lang w:val="en-US"/>
+        </w:rPr>
+        <w:tab/>
+      </w:r>
+    </w:p>
+    <w:p>
+      <w:pPr>
+        <w:ind w:left="720"/>
+        <w:rPr>
+          <w:rFonts w:ascii="Calibri" w:hAnsi="Calibri" w:cs="Calibri"/>
+          <w:sz w:val="24"/>
+          <w:szCs w:val="24"/>
+        </w:rPr>
+      </w:pPr>
+      <w:r>
+        <w:rPr>
+          <w:rFonts w:ascii="Calibri" w:hAnsi="Calibri" w:cs="Calibri"/>
+          <w:sz w:val="24"/>
+          <w:szCs w:val="24"/>
+        </w:rPr>
+        <w:t xml:space="preserve">Σημειώνεται ότι (αφού επιλέχθηκε συνάρτηση μεγιστοποίησης) οι όροι που δηλώνουν αποφυγή θα πρέπει να εισέρχονται στην αντικειμενική συνάρτηση με αρνητικό πρόσημο, αφού οι παραπάνω όροι, ουσιαστικά αποτελούν το άθροισμα των ωρών που διδάσκει κάθε καθηγητής στις εν λόγω ώρες/μέρες. </w:t>
+      </w:r>
+      <w:r>
+        <w:rPr>
+          <w:rFonts w:ascii="Calibri" w:hAnsi="Calibri" w:cs="Calibri"/>
+          <w:sz w:val="24"/>
+          <w:szCs w:val="24"/>
+        </w:rPr>
+        <w:lastRenderedPageBreak/>
+        <w:t>Σε περιπτώσεις αποφυγής επιδιώκεται ελάχιστο άθροισμα (άρα αρνητικό πρόσημο), ενώ σε περιπτώσεις προτίμησης επιδιώκεται μέγιστο άθροισμα (άρα θετικό πρόσημο).</w:t>
+      </w:r>
+    </w:p>
+    <w:p>
+      <w:pPr>
+        <w:ind w:left="720"/>
+        <w:rPr>
+          <w:rFonts w:ascii="Calibri" w:hAnsi="Calibri" w:cs="Calibri"/>
+          <w:sz w:val="24"/>
+          <w:szCs w:val="24"/>
+        </w:rPr>
+      </w:pPr>
+    </w:p>
+    <w:p>
+      <w:pPr>
+        <w:ind w:left="720"/>
+        <w:rPr>
+          <w:rFonts w:ascii="Calibri" w:hAnsi="Calibri" w:cs="Calibri"/>
+          <w:sz w:val="24"/>
+          <w:szCs w:val="24"/>
+        </w:rPr>
+      </w:pPr>
+    </w:p>
+    <w:p>
+      <w:pPr>
+        <w:ind w:left="720"/>
+        <w:rPr>
+          <w:rFonts w:ascii="Calibri" w:hAnsi="Calibri" w:cs="Calibri"/>
+          <w:sz w:val="24"/>
+          <w:szCs w:val="24"/>
+        </w:rPr>
+      </w:pPr>
+    </w:p>
+    <w:p>
+      <w:pPr>
+        <w:pStyle w:val="a6"/>
+        <w:numPr>
+          <w:ilvl w:val="0"/>
+          <w:numId w:val="1"/>
+        </w:numPr>
+        <w:rPr>
+          <w:rFonts w:ascii="Calibri" w:hAnsi="Calibri" w:cs="Calibri"/>
+          <w:sz w:val="24"/>
+          <w:szCs w:val="24"/>
+        </w:rPr>
+      </w:pPr>
+      <w:r>
+        <w:rPr>
+          <w:rFonts w:ascii="Calibri" w:hAnsi="Calibri" w:cs="Calibri"/>
+          <w:sz w:val="24"/>
+          <w:szCs w:val="24"/>
+        </w:rPr>
+        <w:t>Είσοδος.</w:t>
+      </w:r>
+    </w:p>
+    <w:p>
+      <w:pPr>
+        <w:pStyle w:val="a6"/>
+        <w:rPr>
+          <w:rFonts w:ascii="Calibri" w:hAnsi="Calibri" w:cs="Calibri"/>
+          <w:sz w:val="24"/>
+          <w:szCs w:val="24"/>
+        </w:rPr>
+      </w:pPr>
+    </w:p>
+    <w:p>
+      <w:pPr>
+        <w:pStyle w:val="a6"/>
+        <w:rPr>
+          <w:rFonts w:ascii="Calibri" w:hAnsi="Calibri" w:cs="Calibri"/>
+          <w:sz w:val="24"/>
+          <w:szCs w:val="24"/>
+        </w:rPr>
+      </w:pPr>
+    </w:p>
+    <w:p>
+      <w:pPr>
+        <w:pStyle w:val="a6"/>
+        <w:rPr>
+          <w:rFonts w:ascii="Calibri" w:hAnsi="Calibri" w:cs="Calibri"/>
+          <w:sz w:val="24"/>
+          <w:szCs w:val="24"/>
+          <w:lang w:val="en-US"/>
+        </w:rPr>
+      </w:pPr>
+      <w:r>
+        <w:rPr>
+          <w:rFonts w:ascii="Calibri" w:hAnsi="Calibri" w:cs="Calibri"/>
+          <w:sz w:val="24"/>
+          <w:szCs w:val="24"/>
+        </w:rPr>
+        <w:t xml:space="preserve">Όπως γίνεται εύκολα κατανοητό -και έχει αναφερθεί και σε αρκετά σημεία- το πρόγραμμα χρειάζεται πολλές εισόδους για να οριστούν οι παράμετροι του προβλήματος. </w:t>
+      </w:r>
+      <w:r>
+        <w:rPr>
+          <w:rFonts w:ascii="Calibri" w:hAnsi="Calibri" w:cs="Calibri"/>
+          <w:sz w:val="24"/>
+          <w:szCs w:val="24"/>
+        </w:rPr>
+        <w:t xml:space="preserve">Οι απαραίτητες αυτές είσοδοι ορίζονται στο αρχείο </w:t>
+      </w:r>
+      <w:r>
+        <w:rPr>
+          <w:rFonts w:ascii="Calibri" w:hAnsi="Calibri" w:cs="Calibri"/>
+          <w:sz w:val="24"/>
+          <w:szCs w:val="24"/>
+          <w:lang w:val="en-US"/>
+        </w:rPr>
+        <w:t>input</w:t>
+      </w:r>
+      <w:r>
+        <w:rPr>
+          <w:rFonts w:ascii="Calibri" w:hAnsi="Calibri" w:cs="Calibri"/>
+          <w:sz w:val="24"/>
+          <w:szCs w:val="24"/>
+        </w:rPr>
+        <w:t>_</w:t>
+      </w:r>
+      <w:r>
+        <w:rPr>
+          <w:rFonts w:ascii="Calibri" w:hAnsi="Calibri" w:cs="Calibri"/>
+          <w:sz w:val="24"/>
+          <w:szCs w:val="24"/>
+          <w:lang w:val="en-US"/>
+        </w:rPr>
+        <w:t>data</w:t>
+      </w:r>
+      <w:r>
+        <w:rPr>
+          <w:rFonts w:ascii="Calibri" w:hAnsi="Calibri" w:cs="Calibri"/>
+          <w:sz w:val="24"/>
+          <w:szCs w:val="24"/>
+        </w:rPr>
+        <w:t>.</w:t>
+      </w:r>
+      <w:proofErr w:type="spellStart"/>
+      <w:r>
+        <w:rPr>
+          <w:rFonts w:ascii="Calibri" w:hAnsi="Calibri" w:cs="Calibri"/>
+          <w:sz w:val="24"/>
+          <w:szCs w:val="24"/>
+          <w:lang w:val="en-US"/>
+        </w:rPr>
+        <w:t>py</w:t>
+      </w:r>
+      <w:proofErr w:type="spellEnd"/>
+      <w:r>
+        <w:rPr>
+          <w:rFonts w:ascii="Calibri" w:hAnsi="Calibri" w:cs="Calibri"/>
+          <w:sz w:val="24"/>
+          <w:szCs w:val="24"/>
+        </w:rPr>
+        <w:t xml:space="preserve"> </w:t>
+      </w:r>
+      <w:r>
+        <w:rPr>
+          <w:rFonts w:ascii="Calibri" w:hAnsi="Calibri" w:cs="Calibri"/>
+          <w:sz w:val="24"/>
+          <w:szCs w:val="24"/>
+        </w:rPr>
+        <w:t xml:space="preserve">και γίνονται </w:t>
+      </w:r>
+      <w:r>
+        <w:rPr>
+          <w:rFonts w:ascii="Calibri" w:hAnsi="Calibri" w:cs="Calibri"/>
+          <w:sz w:val="24"/>
+          <w:szCs w:val="24"/>
+          <w:lang w:val="en-US"/>
+        </w:rPr>
+        <w:t>import</w:t>
+      </w:r>
+      <w:r>
+        <w:rPr>
+          <w:rFonts w:ascii="Calibri" w:hAnsi="Calibri" w:cs="Calibri"/>
+          <w:sz w:val="24"/>
+          <w:szCs w:val="24"/>
+        </w:rPr>
+        <w:t xml:space="preserve"> </w:t>
+      </w:r>
+      <w:r>
+        <w:rPr>
+          <w:rFonts w:ascii="Calibri" w:hAnsi="Calibri" w:cs="Calibri"/>
+          <w:sz w:val="24"/>
+          <w:szCs w:val="24"/>
+        </w:rPr>
+        <w:t xml:space="preserve">στο κύριο αρχείο </w:t>
+      </w:r>
+      <w:r>
+        <w:rPr>
+          <w:rFonts w:ascii="Calibri" w:hAnsi="Calibri" w:cs="Calibri"/>
+          <w:sz w:val="24"/>
+          <w:szCs w:val="24"/>
+          <w:lang w:val="en-US"/>
+        </w:rPr>
+        <w:t>main</w:t>
+      </w:r>
+      <w:r>
+        <w:rPr>
+          <w:rFonts w:ascii="Calibri" w:hAnsi="Calibri" w:cs="Calibri"/>
+          <w:sz w:val="24"/>
+          <w:szCs w:val="24"/>
+        </w:rPr>
+        <w:t>.</w:t>
+      </w:r>
+      <w:proofErr w:type="spellStart"/>
+      <w:r>
+        <w:rPr>
+          <w:rFonts w:ascii="Calibri" w:hAnsi="Calibri" w:cs="Calibri"/>
+          <w:sz w:val="24"/>
+          <w:szCs w:val="24"/>
+          <w:lang w:val="en-US"/>
+        </w:rPr>
+        <w:t>py</w:t>
+      </w:r>
+      <w:proofErr w:type="spellEnd"/>
+      <w:r>
+        <w:rPr>
+          <w:rFonts w:ascii="Calibri" w:hAnsi="Calibri" w:cs="Calibri"/>
+          <w:sz w:val="24"/>
+          <w:szCs w:val="24"/>
+        </w:rPr>
+        <w:t xml:space="preserve"> .</w:t>
+      </w:r>
+    </w:p>
+    <w:p>
+      <w:pPr>
+        <w:pStyle w:val="a6"/>
+        <w:rPr>
+          <w:rFonts w:ascii="Calibri" w:hAnsi="Calibri" w:cs="Calibri"/>
+          <w:sz w:val="24"/>
+          <w:szCs w:val="24"/>
+          <w:lang w:val="en-US"/>
+        </w:rPr>
+      </w:pPr>
+    </w:p>
+    <w:p>
+      <w:pPr>
+        <w:pStyle w:val="a6"/>
+        <w:rPr>
+          <w:rFonts w:ascii="Calibri" w:hAnsi="Calibri" w:cs="Calibri"/>
+          <w:sz w:val="24"/>
+          <w:szCs w:val="24"/>
+        </w:rPr>
+      </w:pPr>
+      <w:r>
+        <w:rPr>
+          <w:rFonts w:ascii="Calibri" w:hAnsi="Calibri" w:cs="Calibri"/>
+          <w:sz w:val="24"/>
+          <w:szCs w:val="24"/>
+        </w:rPr>
+        <w:t>Οι είσοδοι αυτοί είναι οι παρακάτω:</w:t>
+      </w:r>
+    </w:p>
+    <w:p>
+      <w:pPr>
+        <w:pStyle w:val="a6"/>
+        <w:rPr>
+          <w:rFonts w:ascii="Calibri" w:hAnsi="Calibri" w:cs="Calibri"/>
+          <w:sz w:val="24"/>
+          <w:szCs w:val="24"/>
+        </w:rPr>
+      </w:pPr>
+    </w:p>
+    <w:p>
+      <w:pPr>
+        <w:pStyle w:val="a6"/>
+        <w:numPr>
+          <w:ilvl w:val="0"/>
+          <w:numId w:val="5"/>
+        </w:numPr>
+        <w:rPr>
+          <w:rFonts w:ascii="Calibri" w:hAnsi="Calibri" w:cs="Calibri"/>
+          <w:sz w:val="24"/>
+          <w:szCs w:val="24"/>
+        </w:rPr>
+      </w:pPr>
+      <w:r>
+        <w:rPr>
+          <w:rFonts w:ascii="Calibri" w:hAnsi="Calibri" w:cs="Calibri"/>
+          <w:sz w:val="24"/>
+          <w:szCs w:val="24"/>
+        </w:rPr>
+        <w:t>Παράμετροι όπως ο αριθμός των τάξεων, ημερών, ωρών και καθηγητών.</w:t>
+      </w:r>
+    </w:p>
+    <w:p>
+      <w:pPr>
+        <w:pStyle w:val="a6"/>
+        <w:numPr>
+          <w:ilvl w:val="0"/>
+          <w:numId w:val="5"/>
+        </w:numPr>
+        <w:rPr>
+          <w:rFonts w:ascii="Calibri" w:hAnsi="Calibri" w:cs="Calibri"/>
+          <w:sz w:val="24"/>
+          <w:szCs w:val="24"/>
+        </w:rPr>
+      </w:pPr>
+      <w:r>
+        <w:rPr>
+          <w:rFonts w:ascii="Calibri" w:hAnsi="Calibri" w:cs="Calibri"/>
+          <w:sz w:val="24"/>
+          <w:szCs w:val="24"/>
+        </w:rPr>
+        <w:t>Ο πίνακας με τις ώρες διδακτέας ύλης. Δημιουργούνται με τρόπο με τον οποίο το άθροισμα των ωρών για κάθε τάξη να είναι ίσος με τον αριθμό ωρών στην εβδομάδα.</w:t>
+      </w:r>
+      <w:r>
+        <w:rPr>
+          <w:rFonts w:ascii="Calibri" w:hAnsi="Calibri" w:cs="Calibri"/>
+          <w:sz w:val="24"/>
+          <w:szCs w:val="24"/>
+        </w:rPr>
+        <w:t xml:space="preserve"> (Σημειώνεται ότι αποτέλεσμα του αλγορίθμου είναι μερικοί καθηγητές να μην έχουν καμία ώρα διδακτέας ύλης)</w:t>
+      </w:r>
+    </w:p>
+    <w:p>
+      <w:pPr>
+        <w:pStyle w:val="a6"/>
+        <w:numPr>
+          <w:ilvl w:val="0"/>
+          <w:numId w:val="5"/>
+        </w:numPr>
+        <w:rPr>
+          <w:rFonts w:ascii="Calibri" w:hAnsi="Calibri" w:cs="Calibri"/>
+          <w:sz w:val="24"/>
+          <w:szCs w:val="24"/>
+        </w:rPr>
+      </w:pPr>
+      <w:r>
+        <w:rPr>
+          <w:rFonts w:ascii="Calibri" w:hAnsi="Calibri" w:cs="Calibri"/>
+          <w:sz w:val="24"/>
+          <w:szCs w:val="24"/>
+        </w:rPr>
+        <w:t>Ο πίνακας με τον μέγιστο αριθμό ωρών ανά ημέρα για κάθε τάξη από κάθε καθηγητή.</w:t>
+      </w:r>
+    </w:p>
+    <w:p>
+      <w:pPr>
+        <w:pStyle w:val="a6"/>
+        <w:numPr>
+          <w:ilvl w:val="0"/>
+          <w:numId w:val="5"/>
+        </w:numPr>
+        <w:rPr>
+          <w:rFonts w:ascii="Calibri" w:hAnsi="Calibri" w:cs="Calibri"/>
+          <w:sz w:val="24"/>
+          <w:szCs w:val="24"/>
+        </w:rPr>
+      </w:pPr>
+      <w:r>
+        <w:rPr>
+          <w:rFonts w:ascii="Calibri" w:hAnsi="Calibri" w:cs="Calibri"/>
+          <w:sz w:val="24"/>
+          <w:szCs w:val="24"/>
+        </w:rPr>
+        <w:t xml:space="preserve">Ο πίνακας με τις </w:t>
+      </w:r>
+      <w:r>
+        <w:rPr>
+          <w:rFonts w:ascii="Calibri" w:hAnsi="Calibri" w:cs="Calibri"/>
+          <w:sz w:val="24"/>
+          <w:szCs w:val="24"/>
+        </w:rPr>
+        <w:t xml:space="preserve">μέρες και </w:t>
+      </w:r>
+      <w:r>
+        <w:rPr>
+          <w:rFonts w:ascii="Calibri" w:hAnsi="Calibri" w:cs="Calibri"/>
+          <w:sz w:val="24"/>
+          <w:szCs w:val="24"/>
+        </w:rPr>
+        <w:t>ώρες μη διαθεσιμότητας των καθηγητών.</w:t>
+      </w:r>
+    </w:p>
+    <w:p>
+      <w:pPr>
+        <w:pStyle w:val="a6"/>
+        <w:numPr>
+          <w:ilvl w:val="0"/>
+          <w:numId w:val="5"/>
+        </w:numPr>
+        <w:rPr>
+          <w:rFonts w:ascii="Calibri" w:hAnsi="Calibri" w:cs="Calibri"/>
+          <w:sz w:val="24"/>
+          <w:szCs w:val="24"/>
+        </w:rPr>
+      </w:pPr>
+      <w:r>
+        <w:rPr>
+          <w:rFonts w:ascii="Calibri" w:hAnsi="Calibri" w:cs="Calibri"/>
+          <w:sz w:val="24"/>
+          <w:szCs w:val="24"/>
+        </w:rPr>
+        <w:t>Ο πίνακας με τις μέρες προτίμησης για κάθε καθηγητή.</w:t>
+      </w:r>
+    </w:p>
+    <w:p>
+      <w:pPr>
+        <w:pStyle w:val="a6"/>
+        <w:numPr>
+          <w:ilvl w:val="0"/>
+          <w:numId w:val="5"/>
+        </w:numPr>
+        <w:rPr>
+          <w:rFonts w:ascii="Calibri" w:hAnsi="Calibri" w:cs="Calibri"/>
+          <w:sz w:val="24"/>
+          <w:szCs w:val="24"/>
+        </w:rPr>
+      </w:pPr>
+      <w:r>
+        <w:rPr>
+          <w:rFonts w:ascii="Calibri" w:hAnsi="Calibri" w:cs="Calibri"/>
+          <w:sz w:val="24"/>
+          <w:szCs w:val="24"/>
+        </w:rPr>
+        <w:t>Ο πίνακας με τις μέρες αποφυγής για κάθε καθηγητή.</w:t>
+      </w:r>
+    </w:p>
+    <w:p>
+      <w:pPr>
+        <w:pStyle w:val="a6"/>
+        <w:numPr>
+          <w:ilvl w:val="0"/>
+          <w:numId w:val="5"/>
+        </w:numPr>
+        <w:rPr>
+          <w:rFonts w:ascii="Calibri" w:hAnsi="Calibri" w:cs="Calibri"/>
+          <w:sz w:val="24"/>
+          <w:szCs w:val="24"/>
+        </w:rPr>
+      </w:pPr>
+      <w:r>
+        <w:rPr>
+          <w:rFonts w:ascii="Calibri" w:hAnsi="Calibri" w:cs="Calibri"/>
+          <w:sz w:val="24"/>
+          <w:szCs w:val="24"/>
+        </w:rPr>
+        <w:t>Ο πίνακας με τις ώρες προτίμησης για κάθε καθηγητή.</w:t>
+      </w:r>
+    </w:p>
+    <w:p>
+      <w:pPr>
+        <w:pStyle w:val="a6"/>
+        <w:numPr>
+          <w:ilvl w:val="0"/>
+          <w:numId w:val="5"/>
+        </w:numPr>
+        <w:rPr>
+          <w:rFonts w:ascii="Calibri" w:hAnsi="Calibri" w:cs="Calibri"/>
+          <w:sz w:val="24"/>
+          <w:szCs w:val="24"/>
+        </w:rPr>
+      </w:pPr>
+      <w:r>
+        <w:rPr>
+          <w:rFonts w:ascii="Calibri" w:hAnsi="Calibri" w:cs="Calibri"/>
+          <w:sz w:val="24"/>
+          <w:szCs w:val="24"/>
+        </w:rPr>
+        <w:t>Ο πίνακας με τις ώρες αποφυγής για κάθε καθηγητή.</w:t>
+      </w:r>
+    </w:p>
+    <w:p>
+      <w:pPr>
+        <w:ind w:left="720"/>
+        <w:rPr>
+          <w:rFonts w:ascii="Calibri" w:hAnsi="Calibri" w:cs="Calibri"/>
+          <w:sz w:val="24"/>
+          <w:szCs w:val="24"/>
+          <w:lang w:val="en-US"/>
+        </w:rPr>
+      </w:pPr>
+    </w:p>
+    <w:p>
+      <w:pPr>
+        <w:ind w:left="720"/>
+        <w:rPr>
+          <w:rFonts w:ascii="Calibri" w:hAnsi="Calibri" w:cs="Calibri"/>
+          <w:sz w:val="24"/>
+          <w:szCs w:val="24"/>
+        </w:rPr>
+      </w:pPr>
+      <w:r>
+        <w:rPr>
+          <w:rFonts w:ascii="Calibri" w:hAnsi="Calibri" w:cs="Calibri"/>
+          <w:sz w:val="24"/>
+          <w:szCs w:val="24"/>
+        </w:rPr>
+        <w:t xml:space="preserve">Στο αρχείο αυτό χρησιμοποιούνται τόσο τυχαίες συναρτήσεις όσο και λογικοί αλγόριθμοι με σκοπό να δημιουργηθούν είσοδοι οι οποίοι να αποδεικνύουν την καλή λειτουργία του προγράμματος. Για παράδειγμα μία από τις δύο μέρες επιλογής του κάθε καθηγητή είναι η μέρα με </w:t>
+      </w:r>
+      <w:r>
+        <w:rPr>
+          <w:rFonts w:ascii="Calibri" w:hAnsi="Calibri" w:cs="Calibri"/>
+          <w:sz w:val="24"/>
+          <w:szCs w:val="24"/>
+          <w:lang w:val="en-US"/>
+        </w:rPr>
+        <w:t>id</w:t>
+      </w:r>
+      <w:r>
+        <w:rPr>
+          <w:rFonts w:ascii="Calibri" w:hAnsi="Calibri" w:cs="Calibri"/>
+          <w:sz w:val="24"/>
+          <w:szCs w:val="24"/>
+        </w:rPr>
+        <w:t xml:space="preserve"> </w:t>
+      </w:r>
+      <w:r>
+        <w:rPr>
+          <w:rFonts w:ascii="Calibri" w:hAnsi="Calibri" w:cs="Calibri"/>
+          <w:sz w:val="24"/>
+          <w:szCs w:val="24"/>
+        </w:rPr>
+        <w:t xml:space="preserve">ίσο με το </w:t>
+      </w:r>
+      <w:r>
+        <w:rPr>
+          <w:rFonts w:ascii="Calibri" w:hAnsi="Calibri" w:cs="Calibri"/>
+          <w:sz w:val="24"/>
+          <w:szCs w:val="24"/>
+          <w:lang w:val="en-US"/>
+        </w:rPr>
+        <w:t>id</w:t>
+      </w:r>
+      <w:r>
+        <w:rPr>
+          <w:rFonts w:ascii="Calibri" w:hAnsi="Calibri" w:cs="Calibri"/>
+          <w:sz w:val="24"/>
+          <w:szCs w:val="24"/>
+        </w:rPr>
+        <w:t xml:space="preserve"> </w:t>
+      </w:r>
+      <w:r>
+        <w:rPr>
+          <w:rFonts w:ascii="Calibri" w:hAnsi="Calibri" w:cs="Calibri"/>
+          <w:sz w:val="24"/>
+          <w:szCs w:val="24"/>
+        </w:rPr>
+        <w:t xml:space="preserve">του καθηγητή </w:t>
+      </w:r>
+      <w:r>
+        <w:rPr>
+          <w:rFonts w:ascii="Calibri" w:hAnsi="Calibri" w:cs="Calibri"/>
+          <w:sz w:val="24"/>
+          <w:szCs w:val="24"/>
+          <w:lang w:val="en-US"/>
+        </w:rPr>
+        <w:t>modulo</w:t>
+      </w:r>
+      <w:r>
+        <w:rPr>
+          <w:rFonts w:ascii="Calibri" w:hAnsi="Calibri" w:cs="Calibri"/>
+          <w:sz w:val="24"/>
+          <w:szCs w:val="24"/>
+        </w:rPr>
+        <w:t xml:space="preserve"> 5</w:t>
+      </w:r>
+      <w:r>
+        <w:rPr>
+          <w:rFonts w:ascii="Calibri" w:hAnsi="Calibri" w:cs="Calibri"/>
+          <w:sz w:val="24"/>
+          <w:szCs w:val="24"/>
+        </w:rPr>
+        <w:t xml:space="preserve">, κάτι που επιτρέπει με μια ματιά στο πρόγραμμα </w:t>
+      </w:r>
+      <w:proofErr w:type="spellStart"/>
+      <w:r>
+        <w:rPr>
+          <w:rFonts w:ascii="Calibri" w:hAnsi="Calibri" w:cs="Calibri"/>
+          <w:sz w:val="24"/>
+          <w:szCs w:val="24"/>
+        </w:rPr>
+        <w:t>ναεπαληθευτεί</w:t>
+      </w:r>
+      <w:proofErr w:type="spellEnd"/>
+      <w:r>
+        <w:rPr>
+          <w:rFonts w:ascii="Calibri" w:hAnsi="Calibri" w:cs="Calibri"/>
+          <w:sz w:val="24"/>
+          <w:szCs w:val="24"/>
+        </w:rPr>
+        <w:t xml:space="preserve"> ότι ο κάθε καθηγητής έχει μεγάλο αριθμό ωρών στην επιθυμητή ημέρα. Αντίστοιχα μία από τις δύο μη επιθυμητές μέρες είναι η μέρα με </w:t>
+      </w:r>
+      <w:r>
+        <w:rPr>
+          <w:rFonts w:ascii="Calibri" w:hAnsi="Calibri" w:cs="Calibri"/>
+          <w:sz w:val="24"/>
+          <w:szCs w:val="24"/>
+          <w:lang w:val="en-US"/>
+        </w:rPr>
+        <w:t>id</w:t>
+      </w:r>
+      <w:r>
+        <w:rPr>
+          <w:rFonts w:ascii="Calibri" w:hAnsi="Calibri" w:cs="Calibri"/>
+          <w:sz w:val="24"/>
+          <w:szCs w:val="24"/>
+        </w:rPr>
+        <w:t xml:space="preserve"> </w:t>
+      </w:r>
+      <w:r>
+        <w:rPr>
+          <w:rFonts w:ascii="Calibri" w:hAnsi="Calibri" w:cs="Calibri"/>
+          <w:sz w:val="24"/>
+          <w:szCs w:val="24"/>
+        </w:rPr>
+        <w:t xml:space="preserve">ίσο με το </w:t>
+      </w:r>
+      <w:r>
+        <w:rPr>
+          <w:rFonts w:ascii="Calibri" w:hAnsi="Calibri" w:cs="Calibri"/>
+          <w:sz w:val="24"/>
+          <w:szCs w:val="24"/>
+          <w:lang w:val="en-US"/>
+        </w:rPr>
+        <w:t>id</w:t>
+      </w:r>
+      <w:r>
+        <w:rPr>
+          <w:rFonts w:ascii="Calibri" w:hAnsi="Calibri" w:cs="Calibri"/>
+          <w:sz w:val="24"/>
+          <w:szCs w:val="24"/>
+        </w:rPr>
+        <w:t xml:space="preserve"> </w:t>
+      </w:r>
+      <w:r>
+        <w:rPr>
+          <w:rFonts w:ascii="Calibri" w:hAnsi="Calibri" w:cs="Calibri"/>
+          <w:sz w:val="24"/>
+          <w:szCs w:val="24"/>
+        </w:rPr>
+        <w:t xml:space="preserve">του καθηγητή συν 1 </w:t>
+      </w:r>
+      <w:r>
+        <w:rPr>
+          <w:rFonts w:ascii="Calibri" w:hAnsi="Calibri" w:cs="Calibri"/>
+          <w:sz w:val="24"/>
+          <w:szCs w:val="24"/>
+          <w:lang w:val="en-US"/>
+        </w:rPr>
+        <w:t>modulo</w:t>
+      </w:r>
+      <w:r>
+        <w:rPr>
+          <w:rFonts w:ascii="Calibri" w:hAnsi="Calibri" w:cs="Calibri"/>
+          <w:sz w:val="24"/>
+          <w:szCs w:val="24"/>
+        </w:rPr>
+        <w:t xml:space="preserve"> 5.</w:t>
+      </w:r>
+    </w:p>
+    <w:p>
+      <w:pPr>
+        <w:ind w:left="720"/>
+        <w:rPr>
+          <w:rFonts w:ascii="Calibri" w:hAnsi="Calibri" w:cs="Calibri"/>
+          <w:sz w:val="24"/>
+          <w:szCs w:val="24"/>
+        </w:rPr>
+      </w:pPr>
+    </w:p>
+    <w:p>
+      <w:pPr>
+        <w:ind w:left="720"/>
+        <w:rPr>
+          <w:rFonts w:ascii="Calibri" w:hAnsi="Calibri" w:cs="Calibri"/>
+          <w:sz w:val="24"/>
+          <w:szCs w:val="24"/>
+        </w:rPr>
+      </w:pPr>
+      <w:r>
+        <w:rPr>
+          <w:rFonts w:ascii="Calibri" w:hAnsi="Calibri" w:cs="Calibri"/>
+          <w:sz w:val="24"/>
+          <w:szCs w:val="24"/>
+        </w:rPr>
+        <w:t>Σημειώνεται ότι υπάρχει και ένα ακόμη αρχείο εισόδου (</w:t>
+      </w:r>
+      <w:r>
+        <w:rPr>
+          <w:rFonts w:ascii="Calibri" w:hAnsi="Calibri" w:cs="Calibri"/>
+          <w:sz w:val="24"/>
+          <w:szCs w:val="24"/>
+          <w:lang w:val="en-US"/>
+        </w:rPr>
+        <w:t>input</w:t>
+      </w:r>
+      <w:r>
+        <w:rPr>
+          <w:rFonts w:ascii="Calibri" w:hAnsi="Calibri" w:cs="Calibri"/>
+          <w:sz w:val="24"/>
+          <w:szCs w:val="24"/>
+        </w:rPr>
+        <w:t>_</w:t>
+      </w:r>
+      <w:r>
+        <w:rPr>
+          <w:rFonts w:ascii="Calibri" w:hAnsi="Calibri" w:cs="Calibri"/>
+          <w:sz w:val="24"/>
+          <w:szCs w:val="24"/>
+          <w:lang w:val="en-US"/>
+        </w:rPr>
+        <w:t>data</w:t>
+      </w:r>
+      <w:r>
+        <w:rPr>
+          <w:rFonts w:ascii="Calibri" w:hAnsi="Calibri" w:cs="Calibri"/>
+          <w:sz w:val="24"/>
+          <w:szCs w:val="24"/>
+        </w:rPr>
+        <w:t>_</w:t>
+      </w:r>
+      <w:r>
+        <w:rPr>
+          <w:rFonts w:ascii="Calibri" w:hAnsi="Calibri" w:cs="Calibri"/>
+          <w:sz w:val="24"/>
+          <w:szCs w:val="24"/>
+          <w:lang w:val="en-US"/>
+        </w:rPr>
+        <w:t>non</w:t>
+      </w:r>
+      <w:r>
+        <w:rPr>
+          <w:rFonts w:ascii="Calibri" w:hAnsi="Calibri" w:cs="Calibri"/>
+          <w:sz w:val="24"/>
+          <w:szCs w:val="24"/>
+        </w:rPr>
+        <w:t>_</w:t>
+      </w:r>
+      <w:r>
+        <w:rPr>
+          <w:rFonts w:ascii="Calibri" w:hAnsi="Calibri" w:cs="Calibri"/>
+          <w:sz w:val="24"/>
+          <w:szCs w:val="24"/>
+          <w:lang w:val="en-US"/>
+        </w:rPr>
+        <w:t>complete</w:t>
+      </w:r>
+      <w:r>
+        <w:rPr>
+          <w:rFonts w:ascii="Calibri" w:hAnsi="Calibri" w:cs="Calibri"/>
+          <w:sz w:val="24"/>
+          <w:szCs w:val="24"/>
+        </w:rPr>
+        <w:t>.</w:t>
+      </w:r>
+      <w:proofErr w:type="spellStart"/>
+      <w:r>
+        <w:rPr>
+          <w:rFonts w:ascii="Calibri" w:hAnsi="Calibri" w:cs="Calibri"/>
+          <w:sz w:val="24"/>
+          <w:szCs w:val="24"/>
+          <w:lang w:val="en-US"/>
+        </w:rPr>
+        <w:t>py</w:t>
+      </w:r>
+      <w:proofErr w:type="spellEnd"/>
+      <w:r>
+        <w:rPr>
+          <w:rFonts w:ascii="Calibri" w:hAnsi="Calibri" w:cs="Calibri"/>
+          <w:sz w:val="24"/>
+          <w:szCs w:val="24"/>
+        </w:rPr>
+        <w:t xml:space="preserve">) </w:t>
+      </w:r>
+      <w:r>
+        <w:rPr>
+          <w:rFonts w:ascii="Calibri" w:hAnsi="Calibri" w:cs="Calibri"/>
+          <w:sz w:val="24"/>
+          <w:szCs w:val="24"/>
+        </w:rPr>
+        <w:t xml:space="preserve">όπου οι ώρες (αυστηρής) μη διαθεσιμότητας </w:t>
+      </w:r>
+      <w:r>
+        <w:rPr>
+          <w:rFonts w:ascii="Calibri" w:hAnsi="Calibri" w:cs="Calibri"/>
+          <w:sz w:val="24"/>
+          <w:szCs w:val="24"/>
+        </w:rPr>
+        <w:lastRenderedPageBreak/>
+        <w:t>των καθηγητών δεν επιτρέπουν την πλήρη συμπλήρωση του προγράμματος για να δοκιμαστεί και αυτή η περίπτωση.</w:t>
+      </w:r>
+    </w:p>
+    <w:p>
+      <w:pPr>
+        <w:pStyle w:val="a6"/>
+        <w:ind w:left="1080"/>
         <w:rPr>
           <w:rFonts w:ascii="Calibri" w:hAnsi="Calibri" w:cs="Calibri"/>
           <w:sz w:val="24"/>
@@ -5020,10 +6359,10 @@
     </w:lvl>
   </w:abstractNum>
   <w:abstractNum w:abstractNumId="3" w15:restartNumberingAfterBreak="0">
-    <w:nsid w:val="718126F7"/>
+    <w:nsid w:val="704E4265"/>
     <w:multiLevelType w:val="hybridMultilevel"/>
-    <w:tmpl w:val="52C0F776"/>
-    <w:lvl w:ilvl="0" w:tplc="8BEEC4A4">
+    <w:tmpl w:val="0EE6F092"/>
+    <w:lvl w:ilvl="0" w:tplc="32F6948A">
       <w:start w:val="1"/>
       <w:numFmt w:val="upperLetter"/>
       <w:lvlText w:val="%1."/>
@@ -5108,17 +6447,109 @@
       </w:pPr>
     </w:lvl>
   </w:abstractNum>
+  <w:abstractNum w:abstractNumId="4" w15:restartNumberingAfterBreak="0">
+    <w:nsid w:val="718126F7"/>
+    <w:multiLevelType w:val="hybridMultilevel"/>
+    <w:tmpl w:val="52C0F776"/>
+    <w:lvl w:ilvl="0" w:tplc="8BEEC4A4">
+      <w:start w:val="1"/>
+      <w:numFmt w:val="upperLetter"/>
+      <w:lvlText w:val="%1."/>
+      <w:lvlJc w:val="left"/>
+      <w:pPr>
+        <w:ind w:left="1080" w:hanging="360"/>
+      </w:pPr>
+      <w:rPr>
+        <w:rFonts w:hint="default"/>
+      </w:rPr>
+    </w:lvl>
+    <w:lvl w:ilvl="1" w:tplc="04080019" w:tentative="1">
+      <w:start w:val="1"/>
+      <w:numFmt w:val="lowerLetter"/>
+      <w:lvlText w:val="%2."/>
+      <w:lvlJc w:val="left"/>
+      <w:pPr>
+        <w:ind w:left="1800" w:hanging="360"/>
+      </w:pPr>
+    </w:lvl>
+    <w:lvl w:ilvl="2" w:tplc="0408001B" w:tentative="1">
+      <w:start w:val="1"/>
+      <w:numFmt w:val="lowerRoman"/>
+      <w:lvlText w:val="%3."/>
+      <w:lvlJc w:val="right"/>
+      <w:pPr>
+        <w:ind w:left="2520" w:hanging="180"/>
+      </w:pPr>
+    </w:lvl>
+    <w:lvl w:ilvl="3" w:tplc="0408000F" w:tentative="1">
+      <w:start w:val="1"/>
+      <w:numFmt w:val="decimal"/>
+      <w:lvlText w:val="%4."/>
+      <w:lvlJc w:val="left"/>
+      <w:pPr>
+        <w:ind w:left="3240" w:hanging="360"/>
+      </w:pPr>
+    </w:lvl>
+    <w:lvl w:ilvl="4" w:tplc="04080019" w:tentative="1">
+      <w:start w:val="1"/>
+      <w:numFmt w:val="lowerLetter"/>
+      <w:lvlText w:val="%5."/>
+      <w:lvlJc w:val="left"/>
+      <w:pPr>
+        <w:ind w:left="3960" w:hanging="360"/>
+      </w:pPr>
+    </w:lvl>
+    <w:lvl w:ilvl="5" w:tplc="0408001B" w:tentative="1">
+      <w:start w:val="1"/>
+      <w:numFmt w:val="lowerRoman"/>
+      <w:lvlText w:val="%6."/>
+      <w:lvlJc w:val="right"/>
+      <w:pPr>
+        <w:ind w:left="4680" w:hanging="180"/>
+      </w:pPr>
+    </w:lvl>
+    <w:lvl w:ilvl="6" w:tplc="0408000F" w:tentative="1">
+      <w:start w:val="1"/>
+      <w:numFmt w:val="decimal"/>
+      <w:lvlText w:val="%7."/>
+      <w:lvlJc w:val="left"/>
+      <w:pPr>
+        <w:ind w:left="5400" w:hanging="360"/>
+      </w:pPr>
+    </w:lvl>
+    <w:lvl w:ilvl="7" w:tplc="04080019" w:tentative="1">
+      <w:start w:val="1"/>
+      <w:numFmt w:val="lowerLetter"/>
+      <w:lvlText w:val="%8."/>
+      <w:lvlJc w:val="left"/>
+      <w:pPr>
+        <w:ind w:left="6120" w:hanging="360"/>
+      </w:pPr>
+    </w:lvl>
+    <w:lvl w:ilvl="8" w:tplc="0408001B" w:tentative="1">
+      <w:start w:val="1"/>
+      <w:numFmt w:val="lowerRoman"/>
+      <w:lvlText w:val="%9."/>
+      <w:lvlJc w:val="right"/>
+      <w:pPr>
+        <w:ind w:left="6840" w:hanging="180"/>
+      </w:pPr>
+    </w:lvl>
+  </w:abstractNum>
   <w:num w:numId="1" w16cid:durableId="1981687851">
     <w:abstractNumId w:val="2"/>
   </w:num>
   <w:num w:numId="2" w16cid:durableId="1496341091">
-    <w:abstractNumId w:val="3"/>
+    <w:abstractNumId w:val="4"/>
   </w:num>
   <w:num w:numId="3" w16cid:durableId="481501957">
     <w:abstractNumId w:val="1"/>
   </w:num>
   <w:num w:numId="4" w16cid:durableId="122502887">
     <w:abstractNumId w:val="0"/>
+  </w:num>
+  <w:num w:numId="5" w16cid:durableId="1389376605">
+    <w:abstractNumId w:val="3"/>
   </w:num>
 </w:numbering>
 </file>

</xml_diff>